<commit_message>
Many changes to Analysis Doc
</commit_message>
<xml_diff>
--- a/Analysis/Analysis Document.docx
+++ b/Analysis/Analysis Document.docx
@@ -2,28 +2,1023 @@
 <file path=word/document.xml><?xml version="1.0" encoding="utf-8"?>
 <w:document xmlns:wpc="http://schemas.microsoft.com/office/word/2010/wordprocessingCanvas" xmlns:cx="http://schemas.microsoft.com/office/drawing/2014/chartex" xmlns:cx1="http://schemas.microsoft.com/office/drawing/2015/9/8/chartex" xmlns:cx2="http://schemas.microsoft.com/office/drawing/2015/10/21/chartex" xmlns:cx3="http://schemas.microsoft.com/office/drawing/2016/5/9/chartex" xmlns:cx4="http://schemas.microsoft.com/office/drawing/2016/5/10/chartex" xmlns:cx5="http://schemas.microsoft.com/office/drawing/2016/5/11/chartex" xmlns:cx6="http://schemas.microsoft.com/office/drawing/2016/5/12/chartex" xmlns:cx7="http://schemas.microsoft.com/office/drawing/2016/5/13/chartex" xmlns:cx8="http://schemas.microsoft.com/office/drawing/2016/5/14/chartex" xmlns:mc="http://schemas.openxmlformats.org/markup-compatibility/2006" xmlns:aink="http://schemas.microsoft.com/office/drawing/2016/ink" xmlns:am3d="http://schemas.microsoft.com/office/drawing/2017/model3d" xmlns:o="urn:schemas-microsoft-com:office:office" xmlns:oel="http://schemas.microsoft.com/office/2019/extlst" xmlns:r="http://schemas.openxmlformats.org/officeDocument/2006/relationships" xmlns:m="http://schemas.openxmlformats.org/officeDocument/2006/math" xmlns:v="urn:schemas-microsoft-com:vml" xmlns:wp14="http://schemas.microsoft.com/office/word/2010/wordprocessingDrawing" xmlns:wp="http://schemas.openxmlformats.org/drawingml/2006/wordprocessingDrawing" xmlns:w10="urn:schemas-microsoft-com:office:word" xmlns:w="http://schemas.openxmlformats.org/wordprocessingml/2006/main" xmlns:w14="http://schemas.microsoft.com/office/word/2010/wordml" xmlns:w15="http://schemas.microsoft.com/office/word/2012/wordml" xmlns:w16cex="http://schemas.microsoft.com/office/word/2018/wordml/cex" xmlns:w16cid="http://schemas.microsoft.com/office/word/2016/wordml/cid" xmlns:w16="http://schemas.microsoft.com/office/word/2018/wordml" xmlns:w16sdtdh="http://schemas.microsoft.com/office/word/2020/wordml/sdtdatahash" xmlns:w16se="http://schemas.microsoft.com/office/word/2015/wordml/symex" xmlns:wpg="http://schemas.microsoft.com/office/word/2010/wordprocessingGroup" xmlns:wpi="http://schemas.microsoft.com/office/word/2010/wordprocessingInk" xmlns:wne="http://schemas.microsoft.com/office/word/2006/wordml" xmlns:wps="http://schemas.microsoft.com/office/word/2010/wordprocessingShape" mc:Ignorable="w14 w15 w16se w16cid w16 w16cex w16sdtdh wp14">
   <w:body>
-    <w:p>
-      <w:pPr>
-        <w:spacing w:line="240" w:lineRule="auto"/>
-        <w:jc w:val="center"/>
-        <w:rPr>
-          <w:rFonts w:ascii="Grandview" w:eastAsia="HGPGothicE" w:hAnsi="Grandview" w:cs="Arial"/>
-          <w:b/>
-          <w:bCs/>
-          <w:sz w:val="40"/>
-          <w:szCs w:val="40"/>
-          <w:u w:val="single"/>
-        </w:rPr>
-      </w:pPr>
-      <w:r>
-        <w:rPr>
-          <w:rFonts w:ascii="Grandview" w:eastAsia="HGPGothicE" w:hAnsi="Grandview" w:cs="Arial"/>
-          <w:b/>
-          <w:bCs/>
-          <w:sz w:val="40"/>
-          <w:szCs w:val="40"/>
-          <w:u w:val="single"/>
-        </w:rPr>
+    <w:sdt>
+      <w:sdtPr>
+        <w:id w:val="890689566"/>
+        <w:docPartObj>
+          <w:docPartGallery w:val="Cover Pages"/>
+          <w:docPartUnique/>
+        </w:docPartObj>
+      </w:sdtPr>
+      <w:sdtContent>
+        <w:p/>
+        <w:p>
+          <w:pPr>
+            <w:rPr>
+              <w:rFonts w:ascii="Grandview" w:eastAsia="HGPGothicE" w:hAnsi="Grandview" w:cs="Arial"/>
+              <w:b/>
+              <w:bCs/>
+              <w:sz w:val="40"/>
+              <w:szCs w:val="40"/>
+              <w:u w:val="single"/>
+            </w:rPr>
+          </w:pPr>
+          <w:r>
+            <w:rPr>
+              <w:noProof/>
+              <w:lang w:eastAsia="zh-CN"/>
+            </w:rPr>
+            <mc:AlternateContent>
+              <mc:Choice Requires="wps">
+                <w:drawing>
+                  <wp:anchor distT="0" distB="0" distL="114300" distR="114300" simplePos="0" relativeHeight="251667456" behindDoc="0" locked="0" layoutInCell="1" allowOverlap="1" wp14:anchorId="33C46E53" wp14:editId="11C9247F">
+                    <wp:simplePos x="0" y="0"/>
+                    <mc:AlternateContent>
+                      <mc:Choice Requires="wp14">
+                        <wp:positionH relativeFrom="page">
+                          <wp14:pctPosHOffset>15000</wp14:pctPosHOffset>
+                        </wp:positionH>
+                      </mc:Choice>
+                      <mc:Fallback>
+                        <wp:positionH relativeFrom="page">
+                          <wp:posOffset>1133475</wp:posOffset>
+                        </wp:positionH>
+                      </mc:Fallback>
+                    </mc:AlternateContent>
+                    <mc:AlternateContent>
+                      <mc:Choice Requires="wp14">
+                        <wp:positionV relativeFrom="page">
+                          <wp14:pctPosVOffset>9100</wp14:pctPosVOffset>
+                        </wp:positionV>
+                      </mc:Choice>
+                      <mc:Fallback>
+                        <wp:positionV relativeFrom="page">
+                          <wp:posOffset>972820</wp:posOffset>
+                        </wp:positionV>
+                      </mc:Fallback>
+                    </mc:AlternateContent>
+                    <wp:extent cx="3660775" cy="3651250"/>
+                    <wp:effectExtent l="0" t="0" r="10160" b="7620"/>
+                    <wp:wrapSquare wrapText="bothSides"/>
+                    <wp:docPr id="111" name="Text Box 111"/>
+                    <wp:cNvGraphicFramePr/>
+                    <a:graphic xmlns:a="http://schemas.openxmlformats.org/drawingml/2006/main">
+                      <a:graphicData uri="http://schemas.microsoft.com/office/word/2010/wordprocessingShape">
+                        <wps:wsp>
+                          <wps:cNvSpPr txBox="1"/>
+                          <wps:spPr>
+                            <a:xfrm>
+                              <a:off x="0" y="0"/>
+                              <a:ext cx="3660775" cy="3651250"/>
+                            </a:xfrm>
+                            <a:prstGeom prst="rect">
+                              <a:avLst/>
+                            </a:prstGeom>
+                            <a:noFill/>
+                            <a:ln w="6350">
+                              <a:noFill/>
+                            </a:ln>
+                            <a:effectLst/>
+                          </wps:spPr>
+                          <wps:style>
+                            <a:lnRef idx="0">
+                              <a:schemeClr val="accent1"/>
+                            </a:lnRef>
+                            <a:fillRef idx="0">
+                              <a:schemeClr val="accent1"/>
+                            </a:fillRef>
+                            <a:effectRef idx="0">
+                              <a:schemeClr val="accent1"/>
+                            </a:effectRef>
+                            <a:fontRef idx="minor">
+                              <a:schemeClr val="dk1"/>
+                            </a:fontRef>
+                          </wps:style>
+                          <wps:txbx>
+                            <w:txbxContent>
+                              <w:sdt>
+                                <w:sdtPr>
+                                  <w:rPr>
+                                    <w:rFonts w:ascii="Grandview" w:hAnsi="Grandview"/>
+                                    <w:caps/>
+                                    <w:color w:val="323E4F" w:themeColor="text2" w:themeShade="BF"/>
+                                    <w:sz w:val="40"/>
+                                    <w:szCs w:val="40"/>
+                                  </w:rPr>
+                                  <w:alias w:val="Publish Date"/>
+                                  <w:tag w:val=""/>
+                                  <w:id w:val="400952559"/>
+                                  <w:dataBinding w:prefixMappings="xmlns:ns0='http://schemas.microsoft.com/office/2006/coverPageProps' " w:xpath="/ns0:CoverPageProperties[1]/ns0:PublishDate[1]" w:storeItemID="{55AF091B-3C7A-41E3-B477-F2FDAA23CFDA}"/>
+                                  <w:date w:fullDate="2023-03-17T00:00:00Z">
+                                    <w:dateFormat w:val="MMMM d, yyyy"/>
+                                    <w:lid w:val="en-US"/>
+                                    <w:storeMappedDataAs w:val="dateTime"/>
+                                    <w:calendar w:val="gregorian"/>
+                                  </w:date>
+                                </w:sdtPr>
+                                <w:sdtContent>
+                                  <w:p>
+                                    <w:pPr>
+                                      <w:pStyle w:val="NoSpacing"/>
+                                      <w:jc w:val="right"/>
+                                      <w:rPr>
+                                        <w:caps/>
+                                        <w:color w:val="323E4F" w:themeColor="text2" w:themeShade="BF"/>
+                                        <w:sz w:val="40"/>
+                                        <w:szCs w:val="40"/>
+                                      </w:rPr>
+                                    </w:pPr>
+                                    <w:r>
+                                      <w:rPr>
+                                        <w:rFonts w:ascii="Grandview" w:hAnsi="Grandview"/>
+                                        <w:caps/>
+                                        <w:color w:val="323E4F" w:themeColor="text2" w:themeShade="BF"/>
+                                        <w:sz w:val="40"/>
+                                        <w:szCs w:val="40"/>
+                                      </w:rPr>
+                                      <w:t>March 17, 2023</w:t>
+                                    </w:r>
+                                  </w:p>
+                                </w:sdtContent>
+                              </w:sdt>
+                            </w:txbxContent>
+                          </wps:txbx>
+                          <wps:bodyPr rot="0" spcFirstLastPara="0" vertOverflow="overflow" horzOverflow="overflow" vert="horz" wrap="square" lIns="0" tIns="0" rIns="0" bIns="0" numCol="1" spcCol="0" rtlCol="0" fromWordArt="0" anchor="b" anchorCtr="0" forceAA="0" compatLnSpc="1">
+                            <a:prstTxWarp prst="textNoShape">
+                              <a:avLst/>
+                            </a:prstTxWarp>
+                            <a:spAutoFit/>
+                          </wps:bodyPr>
+                        </wps:wsp>
+                      </a:graphicData>
+                    </a:graphic>
+                    <wp14:sizeRelH relativeFrom="page">
+                      <wp14:pctWidth>73400</wp14:pctWidth>
+                    </wp14:sizeRelH>
+                    <wp14:sizeRelV relativeFrom="page">
+                      <wp14:pctHeight>36300</wp14:pctHeight>
+                    </wp14:sizeRelV>
+                  </wp:anchor>
+                </w:drawing>
+              </mc:Choice>
+              <mc:Fallback>
+                <w:pict>
+                  <v:shapetype w14:anchorId="33C46E53" id="_x0000_t202" coordsize="21600,21600" o:spt="202" path="m,l,21600r21600,l21600,xe">
+                    <v:stroke joinstyle="miter"/>
+                    <v:path gradientshapeok="t" o:connecttype="rect"/>
+                  </v:shapetype>
+                  <v:shape id="Text Box 111" o:spid="_x0000_s1026" type="#_x0000_t202" style="position:absolute;margin-left:0;margin-top:0;width:288.25pt;height:287.5pt;z-index:251667456;visibility:visible;mso-wrap-style:square;mso-width-percent:734;mso-height-percent:363;mso-left-percent:150;mso-top-percent:91;mso-wrap-distance-left:9pt;mso-wrap-distance-top:0;mso-wrap-distance-right:9pt;mso-wrap-distance-bottom:0;mso-position-horizontal-relative:page;mso-position-vertical-relative:page;mso-width-percent:734;mso-height-percent:363;mso-left-percent:150;mso-top-percent:91;mso-width-relative:page;mso-height-relative:page;v-text-anchor:bottom" o:gfxdata="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" filled="f" stroked="f" strokeweight=".5pt">
+                    <v:textbox style="mso-fit-shape-to-text:t" inset="0,0,0,0">
+                      <w:txbxContent>
+                        <w:sdt>
+                          <w:sdtPr>
+                            <w:rPr>
+                              <w:rFonts w:ascii="Grandview" w:hAnsi="Grandview"/>
+                              <w:caps/>
+                              <w:color w:val="323E4F" w:themeColor="text2" w:themeShade="BF"/>
+                              <w:sz w:val="40"/>
+                              <w:szCs w:val="40"/>
+                            </w:rPr>
+                            <w:alias w:val="Publish Date"/>
+                            <w:tag w:val=""/>
+                            <w:id w:val="400952559"/>
+                            <w:dataBinding w:prefixMappings="xmlns:ns0='http://schemas.microsoft.com/office/2006/coverPageProps' " w:xpath="/ns0:CoverPageProperties[1]/ns0:PublishDate[1]" w:storeItemID="{55AF091B-3C7A-41E3-B477-F2FDAA23CFDA}"/>
+                            <w:date w:fullDate="2023-03-17T00:00:00Z">
+                              <w:dateFormat w:val="MMMM d, yyyy"/>
+                              <w:lid w:val="en-US"/>
+                              <w:storeMappedDataAs w:val="dateTime"/>
+                              <w:calendar w:val="gregorian"/>
+                            </w:date>
+                          </w:sdtPr>
+                          <w:sdtContent>
+                            <w:p>
+                              <w:pPr>
+                                <w:pStyle w:val="NoSpacing"/>
+                                <w:jc w:val="right"/>
+                                <w:rPr>
+                                  <w:caps/>
+                                  <w:color w:val="323E4F" w:themeColor="text2" w:themeShade="BF"/>
+                                  <w:sz w:val="40"/>
+                                  <w:szCs w:val="40"/>
+                                </w:rPr>
+                              </w:pPr>
+                              <w:r>
+                                <w:rPr>
+                                  <w:rFonts w:ascii="Grandview" w:hAnsi="Grandview"/>
+                                  <w:caps/>
+                                  <w:color w:val="323E4F" w:themeColor="text2" w:themeShade="BF"/>
+                                  <w:sz w:val="40"/>
+                                  <w:szCs w:val="40"/>
+                                </w:rPr>
+                                <w:t>March 17, 2023</w:t>
+                              </w:r>
+                            </w:p>
+                          </w:sdtContent>
+                        </w:sdt>
+                      </w:txbxContent>
+                    </v:textbox>
+                    <w10:wrap type="square" anchorx="page" anchory="page"/>
+                  </v:shape>
+                </w:pict>
+              </mc:Fallback>
+            </mc:AlternateContent>
+          </w:r>
+          <w:r>
+            <w:rPr>
+              <w:noProof/>
+              <w:lang w:eastAsia="zh-CN"/>
+            </w:rPr>
+            <mc:AlternateContent>
+              <mc:Choice Requires="wps">
+                <w:drawing>
+                  <wp:anchor distT="0" distB="0" distL="114300" distR="114300" simplePos="0" relativeHeight="251666432" behindDoc="0" locked="0" layoutInCell="1" allowOverlap="1" wp14:anchorId="6C89D468" wp14:editId="7EA6836D">
+                    <wp:simplePos x="0" y="0"/>
+                    <mc:AlternateContent>
+                      <mc:Choice Requires="wp14">
+                        <wp:positionH relativeFrom="page">
+                          <wp14:pctPosHOffset>15000</wp14:pctPosHOffset>
+                        </wp:positionH>
+                      </mc:Choice>
+                      <mc:Fallback>
+                        <wp:positionH relativeFrom="page">
+                          <wp:posOffset>1133475</wp:posOffset>
+                        </wp:positionH>
+                      </mc:Fallback>
+                    </mc:AlternateContent>
+                    <mc:AlternateContent>
+                      <mc:Choice Requires="wp14">
+                        <wp:positionV relativeFrom="page">
+                          <wp14:pctPosVOffset>83700</wp14:pctPosVOffset>
+                        </wp:positionV>
+                      </mc:Choice>
+                      <mc:Fallback>
+                        <wp:positionV relativeFrom="page">
+                          <wp:posOffset>8949055</wp:posOffset>
+                        </wp:positionV>
+                      </mc:Fallback>
+                    </mc:AlternateContent>
+                    <wp:extent cx="5753100" cy="652780"/>
+                    <wp:effectExtent l="0" t="0" r="10160" b="14605"/>
+                    <wp:wrapSquare wrapText="bothSides"/>
+                    <wp:docPr id="112" name="Text Box 112"/>
+                    <wp:cNvGraphicFramePr/>
+                    <a:graphic xmlns:a="http://schemas.openxmlformats.org/drawingml/2006/main">
+                      <a:graphicData uri="http://schemas.microsoft.com/office/word/2010/wordprocessingShape">
+                        <wps:wsp>
+                          <wps:cNvSpPr txBox="1"/>
+                          <wps:spPr>
+                            <a:xfrm>
+                              <a:off x="0" y="0"/>
+                              <a:ext cx="5753100" cy="652780"/>
+                            </a:xfrm>
+                            <a:prstGeom prst="rect">
+                              <a:avLst/>
+                            </a:prstGeom>
+                            <a:noFill/>
+                            <a:ln w="6350">
+                              <a:noFill/>
+                            </a:ln>
+                            <a:effectLst/>
+                          </wps:spPr>
+                          <wps:style>
+                            <a:lnRef idx="0">
+                              <a:schemeClr val="accent1"/>
+                            </a:lnRef>
+                            <a:fillRef idx="0">
+                              <a:schemeClr val="accent1"/>
+                            </a:fillRef>
+                            <a:effectRef idx="0">
+                              <a:schemeClr val="accent1"/>
+                            </a:effectRef>
+                            <a:fontRef idx="minor">
+                              <a:schemeClr val="dk1"/>
+                            </a:fontRef>
+                          </wps:style>
+                          <wps:txbx>
+                            <w:txbxContent>
+                              <w:sdt>
+                                <w:sdtPr>
+                                  <w:rPr>
+                                    <w:rFonts w:ascii="Grandview" w:hAnsi="Grandview"/>
+                                    <w:caps/>
+                                    <w:color w:val="262626" w:themeColor="text1" w:themeTint="D9"/>
+                                    <w:sz w:val="28"/>
+                                    <w:szCs w:val="28"/>
+                                  </w:rPr>
+                                  <w:alias w:val="Author"/>
+                                  <w:tag w:val=""/>
+                                  <w:id w:val="1901796142"/>
+                                  <w:dataBinding w:prefixMappings="xmlns:ns0='http://purl.org/dc/elements/1.1/' xmlns:ns1='http://schemas.openxmlformats.org/package/2006/metadata/core-properties' " w:xpath="/ns1:coreProperties[1]/ns0:creator[1]" w:storeItemID="{6C3C8BC8-F283-45AE-878A-BAB7291924A1}"/>
+                                  <w:text/>
+                                </w:sdtPr>
+                                <w:sdtContent>
+                                  <w:p>
+                                    <w:pPr>
+                                      <w:pStyle w:val="NoSpacing"/>
+                                      <w:jc w:val="right"/>
+                                      <w:rPr>
+                                        <w:rFonts w:ascii="Grandview" w:hAnsi="Grandview"/>
+                                        <w:caps/>
+                                        <w:color w:val="262626" w:themeColor="text1" w:themeTint="D9"/>
+                                        <w:sz w:val="28"/>
+                                        <w:szCs w:val="28"/>
+                                      </w:rPr>
+                                    </w:pPr>
+                                    <w:r>
+                                      <w:rPr>
+                                        <w:rFonts w:ascii="Grandview" w:hAnsi="Grandview"/>
+                                        <w:caps/>
+                                        <w:color w:val="262626" w:themeColor="text1" w:themeTint="D9"/>
+                                        <w:sz w:val="28"/>
+                                        <w:szCs w:val="28"/>
+                                      </w:rPr>
+                                      <w:t>Dracott, Percy</w:t>
+                                    </w:r>
+                                  </w:p>
+                                </w:sdtContent>
+                              </w:sdt>
+                              <w:p>
+                                <w:pPr>
+                                  <w:pStyle w:val="NoSpacing"/>
+                                  <w:jc w:val="right"/>
+                                  <w:rPr>
+                                    <w:rFonts w:ascii="Grandview" w:hAnsi="Grandview"/>
+                                    <w:caps/>
+                                    <w:color w:val="262626" w:themeColor="text1" w:themeTint="D9"/>
+                                    <w:sz w:val="20"/>
+                                    <w:szCs w:val="20"/>
+                                  </w:rPr>
+                                </w:pPr>
+                                <w:sdt>
+                                  <w:sdtPr>
+                                    <w:rPr>
+                                      <w:rFonts w:ascii="Grandview" w:hAnsi="Grandview"/>
+                                      <w:caps/>
+                                      <w:color w:val="262626" w:themeColor="text1" w:themeTint="D9"/>
+                                      <w:sz w:val="20"/>
+                                      <w:szCs w:val="20"/>
+                                    </w:rPr>
+                                    <w:alias w:val="Company"/>
+                                    <w:tag w:val=""/>
+                                    <w:id w:val="-661235724"/>
+                                    <w:dataBinding w:prefixMappings="xmlns:ns0='http://schemas.openxmlformats.org/officeDocument/2006/extended-properties' " w:xpath="/ns0:Properties[1]/ns0:Company[1]" w:storeItemID="{6668398D-A668-4E3E-A5EB-62B293D839F1}"/>
+                                    <w:text/>
+                                  </w:sdtPr>
+                                  <w:sdtContent>
+                                    <w:r>
+                                      <w:rPr>
+                                        <w:rFonts w:ascii="Grandview" w:hAnsi="Grandview"/>
+                                        <w:caps/>
+                                        <w:color w:val="262626" w:themeColor="text1" w:themeTint="D9"/>
+                                        <w:sz w:val="20"/>
+                                        <w:szCs w:val="20"/>
+                                      </w:rPr>
+                                      <w:t>HILLS rOAD</w:t>
+                                    </w:r>
+                                  </w:sdtContent>
+                                </w:sdt>
+                              </w:p>
+                              <w:p>
+                                <w:pPr>
+                                  <w:pStyle w:val="NoSpacing"/>
+                                  <w:jc w:val="right"/>
+                                  <w:rPr>
+                                    <w:caps/>
+                                    <w:color w:val="262626" w:themeColor="text1" w:themeTint="D9"/>
+                                    <w:sz w:val="20"/>
+                                    <w:szCs w:val="20"/>
+                                  </w:rPr>
+                                </w:pPr>
+                                <w:sdt>
+                                  <w:sdtPr>
+                                    <w:rPr>
+                                      <w:rFonts w:ascii="Grandview" w:hAnsi="Grandview"/>
+                                      <w:color w:val="262626" w:themeColor="text1" w:themeTint="D9"/>
+                                      <w:sz w:val="20"/>
+                                      <w:szCs w:val="20"/>
+                                    </w:rPr>
+                                    <w:alias w:val="Address"/>
+                                    <w:tag w:val=""/>
+                                    <w:id w:val="171227497"/>
+                                    <w:showingPlcHdr/>
+                                    <w:dataBinding w:prefixMappings="xmlns:ns0='http://schemas.microsoft.com/office/2006/coverPageProps' " w:xpath="/ns0:CoverPageProperties[1]/ns0:CompanyAddress[1]" w:storeItemID="{55AF091B-3C7A-41E3-B477-F2FDAA23CFDA}"/>
+                                    <w:text/>
+                                  </w:sdtPr>
+                                  <w:sdtContent>
+                                    <w:r>
+                                      <w:rPr>
+                                        <w:rFonts w:ascii="Grandview" w:hAnsi="Grandview"/>
+                                        <w:color w:val="262626" w:themeColor="text1" w:themeTint="D9"/>
+                                        <w:sz w:val="20"/>
+                                        <w:szCs w:val="20"/>
+                                      </w:rPr>
+                                      <w:t xml:space="preserve">     </w:t>
+                                    </w:r>
+                                  </w:sdtContent>
+                                </w:sdt>
+                                <w:r>
+                                  <w:rPr>
+                                    <w:color w:val="262626" w:themeColor="text1" w:themeTint="D9"/>
+                                    <w:sz w:val="20"/>
+                                    <w:szCs w:val="20"/>
+                                  </w:rPr>
+                                  <w:t xml:space="preserve"> </w:t>
+                                </w:r>
+                              </w:p>
+                            </w:txbxContent>
+                          </wps:txbx>
+                          <wps:bodyPr rot="0" spcFirstLastPara="0" vertOverflow="overflow" horzOverflow="overflow" vert="horz" wrap="square" lIns="0" tIns="0" rIns="0" bIns="0" numCol="1" spcCol="0" rtlCol="0" fromWordArt="0" anchor="b" anchorCtr="0" forceAA="0" compatLnSpc="1">
+                            <a:prstTxWarp prst="textNoShape">
+                              <a:avLst/>
+                            </a:prstTxWarp>
+                            <a:noAutofit/>
+                          </wps:bodyPr>
+                        </wps:wsp>
+                      </a:graphicData>
+                    </a:graphic>
+                    <wp14:sizeRelH relativeFrom="page">
+                      <wp14:pctWidth>73400</wp14:pctWidth>
+                    </wp14:sizeRelH>
+                    <wp14:sizeRelV relativeFrom="page">
+                      <wp14:pctHeight>8000</wp14:pctHeight>
+                    </wp14:sizeRelV>
+                  </wp:anchor>
+                </w:drawing>
+              </mc:Choice>
+              <mc:Fallback>
+                <w:pict>
+                  <v:shape w14:anchorId="6C89D468" id="Text Box 112" o:spid="_x0000_s1027" type="#_x0000_t202" style="position:absolute;margin-left:0;margin-top:0;width:453pt;height:51.4pt;z-index:251666432;visibility:visible;mso-wrap-style:square;mso-width-percent:734;mso-height-percent:80;mso-left-percent:150;mso-top-percent:837;mso-wrap-distance-left:9pt;mso-wrap-distance-top:0;mso-wrap-distance-right:9pt;mso-wrap-distance-bottom:0;mso-position-horizontal-relative:page;mso-position-vertical-relative:page;mso-width-percent:734;mso-height-percent:80;mso-left-percent:150;mso-top-percent:837;mso-width-relative:page;mso-height-relative:page;v-text-anchor:bottom" o:gfxdata="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" filled="f" stroked="f" strokeweight=".5pt">
+                    <v:textbox inset="0,0,0,0">
+                      <w:txbxContent>
+                        <w:sdt>
+                          <w:sdtPr>
+                            <w:rPr>
+                              <w:rFonts w:ascii="Grandview" w:hAnsi="Grandview"/>
+                              <w:caps/>
+                              <w:color w:val="262626" w:themeColor="text1" w:themeTint="D9"/>
+                              <w:sz w:val="28"/>
+                              <w:szCs w:val="28"/>
+                            </w:rPr>
+                            <w:alias w:val="Author"/>
+                            <w:tag w:val=""/>
+                            <w:id w:val="1901796142"/>
+                            <w:dataBinding w:prefixMappings="xmlns:ns0='http://purl.org/dc/elements/1.1/' xmlns:ns1='http://schemas.openxmlformats.org/package/2006/metadata/core-properties' " w:xpath="/ns1:coreProperties[1]/ns0:creator[1]" w:storeItemID="{6C3C8BC8-F283-45AE-878A-BAB7291924A1}"/>
+                            <w:text/>
+                          </w:sdtPr>
+                          <w:sdtContent>
+                            <w:p>
+                              <w:pPr>
+                                <w:pStyle w:val="NoSpacing"/>
+                                <w:jc w:val="right"/>
+                                <w:rPr>
+                                  <w:rFonts w:ascii="Grandview" w:hAnsi="Grandview"/>
+                                  <w:caps/>
+                                  <w:color w:val="262626" w:themeColor="text1" w:themeTint="D9"/>
+                                  <w:sz w:val="28"/>
+                                  <w:szCs w:val="28"/>
+                                </w:rPr>
+                              </w:pPr>
+                              <w:r>
+                                <w:rPr>
+                                  <w:rFonts w:ascii="Grandview" w:hAnsi="Grandview"/>
+                                  <w:caps/>
+                                  <w:color w:val="262626" w:themeColor="text1" w:themeTint="D9"/>
+                                  <w:sz w:val="28"/>
+                                  <w:szCs w:val="28"/>
+                                </w:rPr>
+                                <w:t>Dracott, Percy</w:t>
+                              </w:r>
+                            </w:p>
+                          </w:sdtContent>
+                        </w:sdt>
+                        <w:p>
+                          <w:pPr>
+                            <w:pStyle w:val="NoSpacing"/>
+                            <w:jc w:val="right"/>
+                            <w:rPr>
+                              <w:rFonts w:ascii="Grandview" w:hAnsi="Grandview"/>
+                              <w:caps/>
+                              <w:color w:val="262626" w:themeColor="text1" w:themeTint="D9"/>
+                              <w:sz w:val="20"/>
+                              <w:szCs w:val="20"/>
+                            </w:rPr>
+                          </w:pPr>
+                          <w:sdt>
+                            <w:sdtPr>
+                              <w:rPr>
+                                <w:rFonts w:ascii="Grandview" w:hAnsi="Grandview"/>
+                                <w:caps/>
+                                <w:color w:val="262626" w:themeColor="text1" w:themeTint="D9"/>
+                                <w:sz w:val="20"/>
+                                <w:szCs w:val="20"/>
+                              </w:rPr>
+                              <w:alias w:val="Company"/>
+                              <w:tag w:val=""/>
+                              <w:id w:val="-661235724"/>
+                              <w:dataBinding w:prefixMappings="xmlns:ns0='http://schemas.openxmlformats.org/officeDocument/2006/extended-properties' " w:xpath="/ns0:Properties[1]/ns0:Company[1]" w:storeItemID="{6668398D-A668-4E3E-A5EB-62B293D839F1}"/>
+                              <w:text/>
+                            </w:sdtPr>
+                            <w:sdtContent>
+                              <w:r>
+                                <w:rPr>
+                                  <w:rFonts w:ascii="Grandview" w:hAnsi="Grandview"/>
+                                  <w:caps/>
+                                  <w:color w:val="262626" w:themeColor="text1" w:themeTint="D9"/>
+                                  <w:sz w:val="20"/>
+                                  <w:szCs w:val="20"/>
+                                </w:rPr>
+                                <w:t>HILLS rOAD</w:t>
+                              </w:r>
+                            </w:sdtContent>
+                          </w:sdt>
+                        </w:p>
+                        <w:p>
+                          <w:pPr>
+                            <w:pStyle w:val="NoSpacing"/>
+                            <w:jc w:val="right"/>
+                            <w:rPr>
+                              <w:caps/>
+                              <w:color w:val="262626" w:themeColor="text1" w:themeTint="D9"/>
+                              <w:sz w:val="20"/>
+                              <w:szCs w:val="20"/>
+                            </w:rPr>
+                          </w:pPr>
+                          <w:sdt>
+                            <w:sdtPr>
+                              <w:rPr>
+                                <w:rFonts w:ascii="Grandview" w:hAnsi="Grandview"/>
+                                <w:color w:val="262626" w:themeColor="text1" w:themeTint="D9"/>
+                                <w:sz w:val="20"/>
+                                <w:szCs w:val="20"/>
+                              </w:rPr>
+                              <w:alias w:val="Address"/>
+                              <w:tag w:val=""/>
+                              <w:id w:val="171227497"/>
+                              <w:showingPlcHdr/>
+                              <w:dataBinding w:prefixMappings="xmlns:ns0='http://schemas.microsoft.com/office/2006/coverPageProps' " w:xpath="/ns0:CoverPageProperties[1]/ns0:CompanyAddress[1]" w:storeItemID="{55AF091B-3C7A-41E3-B477-F2FDAA23CFDA}"/>
+                              <w:text/>
+                            </w:sdtPr>
+                            <w:sdtContent>
+                              <w:r>
+                                <w:rPr>
+                                  <w:rFonts w:ascii="Grandview" w:hAnsi="Grandview"/>
+                                  <w:color w:val="262626" w:themeColor="text1" w:themeTint="D9"/>
+                                  <w:sz w:val="20"/>
+                                  <w:szCs w:val="20"/>
+                                </w:rPr>
+                                <w:t xml:space="preserve">     </w:t>
+                              </w:r>
+                            </w:sdtContent>
+                          </w:sdt>
+                          <w:r>
+                            <w:rPr>
+                              <w:color w:val="262626" w:themeColor="text1" w:themeTint="D9"/>
+                              <w:sz w:val="20"/>
+                              <w:szCs w:val="20"/>
+                            </w:rPr>
+                            <w:t xml:space="preserve"> </w:t>
+                          </w:r>
+                        </w:p>
+                      </w:txbxContent>
+                    </v:textbox>
+                    <w10:wrap type="square" anchorx="page" anchory="page"/>
+                  </v:shape>
+                </w:pict>
+              </mc:Fallback>
+            </mc:AlternateContent>
+          </w:r>
+          <w:r>
+            <w:rPr>
+              <w:noProof/>
+              <w:lang w:eastAsia="zh-CN"/>
+            </w:rPr>
+            <mc:AlternateContent>
+              <mc:Choice Requires="wps">
+                <w:drawing>
+                  <wp:anchor distT="0" distB="0" distL="114300" distR="114300" simplePos="0" relativeHeight="251665408" behindDoc="0" locked="0" layoutInCell="1" allowOverlap="1" wp14:anchorId="550CF14B" wp14:editId="6C91BE75">
+                    <wp:simplePos x="0" y="0"/>
+                    <mc:AlternateContent>
+                      <mc:Choice Requires="wp14">
+                        <wp:positionH relativeFrom="page">
+                          <wp14:pctPosHOffset>15000</wp14:pctPosHOffset>
+                        </wp:positionH>
+                      </mc:Choice>
+                      <mc:Fallback>
+                        <wp:positionH relativeFrom="page">
+                          <wp:posOffset>1133475</wp:posOffset>
+                        </wp:positionH>
+                      </mc:Fallback>
+                    </mc:AlternateContent>
+                    <mc:AlternateContent>
+                      <mc:Choice Requires="wp14">
+                        <wp:positionV relativeFrom="page">
+                          <wp14:pctPosVOffset>45500</wp14:pctPosVOffset>
+                        </wp:positionV>
+                      </mc:Choice>
+                      <mc:Fallback>
+                        <wp:positionV relativeFrom="page">
+                          <wp:posOffset>4864735</wp:posOffset>
+                        </wp:positionV>
+                      </mc:Fallback>
+                    </mc:AlternateContent>
+                    <wp:extent cx="5753100" cy="525780"/>
+                    <wp:effectExtent l="0" t="0" r="10160" b="6350"/>
+                    <wp:wrapSquare wrapText="bothSides"/>
+                    <wp:docPr id="113" name="Text Box 113"/>
+                    <wp:cNvGraphicFramePr/>
+                    <a:graphic xmlns:a="http://schemas.openxmlformats.org/drawingml/2006/main">
+                      <a:graphicData uri="http://schemas.microsoft.com/office/word/2010/wordprocessingShape">
+                        <wps:wsp>
+                          <wps:cNvSpPr txBox="1"/>
+                          <wps:spPr>
+                            <a:xfrm>
+                              <a:off x="0" y="0"/>
+                              <a:ext cx="5753100" cy="525780"/>
+                            </a:xfrm>
+                            <a:prstGeom prst="rect">
+                              <a:avLst/>
+                            </a:prstGeom>
+                            <a:noFill/>
+                            <a:ln w="6350">
+                              <a:noFill/>
+                            </a:ln>
+                            <a:effectLst/>
+                          </wps:spPr>
+                          <wps:style>
+                            <a:lnRef idx="0">
+                              <a:schemeClr val="accent1"/>
+                            </a:lnRef>
+                            <a:fillRef idx="0">
+                              <a:schemeClr val="accent1"/>
+                            </a:fillRef>
+                            <a:effectRef idx="0">
+                              <a:schemeClr val="accent1"/>
+                            </a:effectRef>
+                            <a:fontRef idx="minor">
+                              <a:schemeClr val="dk1"/>
+                            </a:fontRef>
+                          </wps:style>
+                          <wps:txbx>
+                            <w:txbxContent>
+                              <w:p>
+                                <w:pPr>
+                                  <w:pStyle w:val="NoSpacing"/>
+                                  <w:jc w:val="right"/>
+                                  <w:rPr>
+                                    <w:rFonts w:ascii="Grandview" w:hAnsi="Grandview"/>
+                                    <w:caps/>
+                                    <w:color w:val="323E4F" w:themeColor="text2" w:themeShade="BF"/>
+                                    <w:sz w:val="52"/>
+                                    <w:szCs w:val="52"/>
+                                  </w:rPr>
+                                </w:pPr>
+                                <w:sdt>
+                                  <w:sdtPr>
+                                    <w:rPr>
+                                      <w:rFonts w:ascii="Grandview" w:hAnsi="Grandview"/>
+                                      <w:caps/>
+                                      <w:color w:val="323E4F" w:themeColor="text2" w:themeShade="BF"/>
+                                      <w:sz w:val="52"/>
+                                      <w:szCs w:val="52"/>
+                                    </w:rPr>
+                                    <w:alias w:val="Title"/>
+                                    <w:tag w:val=""/>
+                                    <w:id w:val="-1315561441"/>
+                                    <w:dataBinding w:prefixMappings="xmlns:ns0='http://purl.org/dc/elements/1.1/' xmlns:ns1='http://schemas.openxmlformats.org/package/2006/metadata/core-properties' " w:xpath="/ns1:coreProperties[1]/ns0:title[1]" w:storeItemID="{6C3C8BC8-F283-45AE-878A-BAB7291924A1}"/>
+                                    <w:text w:multiLine="1"/>
+                                  </w:sdtPr>
+                                  <w:sdtContent>
+                                    <w:r>
+                                      <w:rPr>
+                                        <w:rFonts w:ascii="Grandview" w:hAnsi="Grandview"/>
+                                        <w:caps/>
+                                        <w:color w:val="323E4F" w:themeColor="text2" w:themeShade="BF"/>
+                                        <w:sz w:val="52"/>
+                                        <w:szCs w:val="52"/>
+                                      </w:rPr>
+                                      <w:t>MultiPlaeyr Creative Sandbox</w:t>
+                                    </w:r>
+                                  </w:sdtContent>
+                                </w:sdt>
+                              </w:p>
+                              <w:sdt>
+                                <w:sdtPr>
+                                  <w:rPr>
+                                    <w:smallCaps/>
+                                    <w:color w:val="44546A" w:themeColor="text2"/>
+                                    <w:sz w:val="36"/>
+                                    <w:szCs w:val="36"/>
+                                  </w:rPr>
+                                  <w:alias w:val="Subtitle"/>
+                                  <w:tag w:val=""/>
+                                  <w:id w:val="1615247542"/>
+                                  <w:showingPlcHdr/>
+                                  <w:dataBinding w:prefixMappings="xmlns:ns0='http://purl.org/dc/elements/1.1/' xmlns:ns1='http://schemas.openxmlformats.org/package/2006/metadata/core-properties' " w:xpath="/ns1:coreProperties[1]/ns0:subject[1]" w:storeItemID="{6C3C8BC8-F283-45AE-878A-BAB7291924A1}"/>
+                                  <w:text/>
+                                </w:sdtPr>
+                                <w:sdtContent>
+                                  <w:p>
+                                    <w:pPr>
+                                      <w:pStyle w:val="NoSpacing"/>
+                                      <w:jc w:val="right"/>
+                                      <w:rPr>
+                                        <w:smallCaps/>
+                                        <w:color w:val="44546A" w:themeColor="text2"/>
+                                        <w:sz w:val="36"/>
+                                        <w:szCs w:val="36"/>
+                                      </w:rPr>
+                                    </w:pPr>
+                                    <w:r>
+                                      <w:rPr>
+                                        <w:smallCaps/>
+                                        <w:color w:val="44546A" w:themeColor="text2"/>
+                                        <w:sz w:val="36"/>
+                                        <w:szCs w:val="36"/>
+                                      </w:rPr>
+                                      <w:t xml:space="preserve">     </w:t>
+                                    </w:r>
+                                  </w:p>
+                                </w:sdtContent>
+                              </w:sdt>
+                            </w:txbxContent>
+                          </wps:txbx>
+                          <wps:bodyPr rot="0" spcFirstLastPara="0" vertOverflow="overflow" horzOverflow="overflow" vert="horz" wrap="square" lIns="0" tIns="0" rIns="0" bIns="0" numCol="1" spcCol="0" rtlCol="0" fromWordArt="0" anchor="b" anchorCtr="0" forceAA="0" compatLnSpc="1">
+                            <a:prstTxWarp prst="textNoShape">
+                              <a:avLst/>
+                            </a:prstTxWarp>
+                            <a:noAutofit/>
+                          </wps:bodyPr>
+                        </wps:wsp>
+                      </a:graphicData>
+                    </a:graphic>
+                    <wp14:sizeRelH relativeFrom="page">
+                      <wp14:pctWidth>73400</wp14:pctWidth>
+                    </wp14:sizeRelH>
+                    <wp14:sizeRelV relativeFrom="page">
+                      <wp14:pctHeight>36300</wp14:pctHeight>
+                    </wp14:sizeRelV>
+                  </wp:anchor>
+                </w:drawing>
+              </mc:Choice>
+              <mc:Fallback>
+                <w:pict>
+                  <v:shape w14:anchorId="550CF14B" id="Text Box 113" o:spid="_x0000_s1028" type="#_x0000_t202" style="position:absolute;margin-left:0;margin-top:0;width:453pt;height:41.4pt;z-index:251665408;visibility:visible;mso-wrap-style:square;mso-width-percent:734;mso-height-percent:363;mso-left-percent:150;mso-top-percent:455;mso-wrap-distance-left:9pt;mso-wrap-distance-top:0;mso-wrap-distance-right:9pt;mso-wrap-distance-bottom:0;mso-position-horizontal-relative:page;mso-position-vertical-relative:page;mso-width-percent:734;mso-height-percent:363;mso-left-percent:150;mso-top-percent:455;mso-width-relative:page;mso-height-relative:page;v-text-anchor:bottom" o:gfxdata="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" filled="f" stroked="f" strokeweight=".5pt">
+                    <v:textbox inset="0,0,0,0">
+                      <w:txbxContent>
+                        <w:p>
+                          <w:pPr>
+                            <w:pStyle w:val="NoSpacing"/>
+                            <w:jc w:val="right"/>
+                            <w:rPr>
+                              <w:rFonts w:ascii="Grandview" w:hAnsi="Grandview"/>
+                              <w:caps/>
+                              <w:color w:val="323E4F" w:themeColor="text2" w:themeShade="BF"/>
+                              <w:sz w:val="52"/>
+                              <w:szCs w:val="52"/>
+                            </w:rPr>
+                          </w:pPr>
+                          <w:sdt>
+                            <w:sdtPr>
+                              <w:rPr>
+                                <w:rFonts w:ascii="Grandview" w:hAnsi="Grandview"/>
+                                <w:caps/>
+                                <w:color w:val="323E4F" w:themeColor="text2" w:themeShade="BF"/>
+                                <w:sz w:val="52"/>
+                                <w:szCs w:val="52"/>
+                              </w:rPr>
+                              <w:alias w:val="Title"/>
+                              <w:tag w:val=""/>
+                              <w:id w:val="-1315561441"/>
+                              <w:dataBinding w:prefixMappings="xmlns:ns0='http://purl.org/dc/elements/1.1/' xmlns:ns1='http://schemas.openxmlformats.org/package/2006/metadata/core-properties' " w:xpath="/ns1:coreProperties[1]/ns0:title[1]" w:storeItemID="{6C3C8BC8-F283-45AE-878A-BAB7291924A1}"/>
+                              <w:text w:multiLine="1"/>
+                            </w:sdtPr>
+                            <w:sdtContent>
+                              <w:r>
+                                <w:rPr>
+                                  <w:rFonts w:ascii="Grandview" w:hAnsi="Grandview"/>
+                                  <w:caps/>
+                                  <w:color w:val="323E4F" w:themeColor="text2" w:themeShade="BF"/>
+                                  <w:sz w:val="52"/>
+                                  <w:szCs w:val="52"/>
+                                </w:rPr>
+                                <w:t>MultiPlaeyr Creative Sandbox</w:t>
+                              </w:r>
+                            </w:sdtContent>
+                          </w:sdt>
+                        </w:p>
+                        <w:sdt>
+                          <w:sdtPr>
+                            <w:rPr>
+                              <w:smallCaps/>
+                              <w:color w:val="44546A" w:themeColor="text2"/>
+                              <w:sz w:val="36"/>
+                              <w:szCs w:val="36"/>
+                            </w:rPr>
+                            <w:alias w:val="Subtitle"/>
+                            <w:tag w:val=""/>
+                            <w:id w:val="1615247542"/>
+                            <w:showingPlcHdr/>
+                            <w:dataBinding w:prefixMappings="xmlns:ns0='http://purl.org/dc/elements/1.1/' xmlns:ns1='http://schemas.openxmlformats.org/package/2006/metadata/core-properties' " w:xpath="/ns1:coreProperties[1]/ns0:subject[1]" w:storeItemID="{6C3C8BC8-F283-45AE-878A-BAB7291924A1}"/>
+                            <w:text/>
+                          </w:sdtPr>
+                          <w:sdtContent>
+                            <w:p>
+                              <w:pPr>
+                                <w:pStyle w:val="NoSpacing"/>
+                                <w:jc w:val="right"/>
+                                <w:rPr>
+                                  <w:smallCaps/>
+                                  <w:color w:val="44546A" w:themeColor="text2"/>
+                                  <w:sz w:val="36"/>
+                                  <w:szCs w:val="36"/>
+                                </w:rPr>
+                              </w:pPr>
+                              <w:r>
+                                <w:rPr>
+                                  <w:smallCaps/>
+                                  <w:color w:val="44546A" w:themeColor="text2"/>
+                                  <w:sz w:val="36"/>
+                                  <w:szCs w:val="36"/>
+                                </w:rPr>
+                                <w:t xml:space="preserve">     </w:t>
+                              </w:r>
+                            </w:p>
+                          </w:sdtContent>
+                        </w:sdt>
+                      </w:txbxContent>
+                    </v:textbox>
+                    <w10:wrap type="square" anchorx="page" anchory="page"/>
+                  </v:shape>
+                </w:pict>
+              </mc:Fallback>
+            </mc:AlternateContent>
+          </w:r>
+          <w:r>
+            <w:rPr>
+              <w:noProof/>
+              <w:lang w:eastAsia="zh-CN"/>
+            </w:rPr>
+            <mc:AlternateContent>
+              <mc:Choice Requires="wpg">
+                <w:drawing>
+                  <wp:anchor distT="0" distB="0" distL="114300" distR="114300" simplePos="0" relativeHeight="251664384" behindDoc="0" locked="0" layoutInCell="1" allowOverlap="1" wp14:anchorId="2E448425" wp14:editId="363BA547">
+                    <wp:simplePos x="0" y="0"/>
+                    <mc:AlternateContent>
+                      <mc:Choice Requires="wp14">
+                        <wp:positionH relativeFrom="page">
+                          <wp14:pctPosHOffset>4500</wp14:pctPosHOffset>
+                        </wp:positionH>
+                      </mc:Choice>
+                      <mc:Fallback>
+                        <wp:positionH relativeFrom="page">
+                          <wp:posOffset>339725</wp:posOffset>
+                        </wp:positionH>
+                      </mc:Fallback>
+                    </mc:AlternateContent>
+                    <wp:positionV relativeFrom="page">
+                      <wp:align>center</wp:align>
+                    </wp:positionV>
+                    <wp:extent cx="228600" cy="9144000"/>
+                    <wp:effectExtent l="0" t="0" r="0" b="0"/>
+                    <wp:wrapNone/>
+                    <wp:docPr id="114" name="Group 114"/>
+                    <wp:cNvGraphicFramePr/>
+                    <a:graphic xmlns:a="http://schemas.openxmlformats.org/drawingml/2006/main">
+                      <a:graphicData uri="http://schemas.microsoft.com/office/word/2010/wordprocessingGroup">
+                        <wpg:wgp>
+                          <wpg:cNvGrpSpPr/>
+                          <wpg:grpSpPr>
+                            <a:xfrm>
+                              <a:off x="0" y="0"/>
+                              <a:ext cx="228600" cy="9144000"/>
+                              <a:chOff x="0" y="0"/>
+                              <a:chExt cx="228600" cy="9144000"/>
+                            </a:xfrm>
+                            <a:solidFill>
+                              <a:schemeClr val="tx1"/>
+                            </a:solidFill>
+                          </wpg:grpSpPr>
+                          <wps:wsp>
+                            <wps:cNvPr id="115" name="Rectangle 115"/>
+                            <wps:cNvSpPr/>
+                            <wps:spPr>
+                              <a:xfrm>
+                                <a:off x="0" y="0"/>
+                                <a:ext cx="228600" cy="8782050"/>
+                              </a:xfrm>
+                              <a:prstGeom prst="rect">
+                                <a:avLst/>
+                              </a:prstGeom>
+                              <a:solidFill>
+                                <a:srgbClr val="808080"/>
+                              </a:solidFill>
+                              <a:ln>
+                                <a:noFill/>
+                              </a:ln>
+                            </wps:spPr>
+                            <wps:style>
+                              <a:lnRef idx="2">
+                                <a:schemeClr val="accent1">
+                                  <a:shade val="50000"/>
+                                </a:schemeClr>
+                              </a:lnRef>
+                              <a:fillRef idx="1">
+                                <a:schemeClr val="accent1"/>
+                              </a:fillRef>
+                              <a:effectRef idx="0">
+                                <a:schemeClr val="accent1"/>
+                              </a:effectRef>
+                              <a:fontRef idx="minor">
+                                <a:schemeClr val="lt1"/>
+                              </a:fontRef>
+                            </wps:style>
+                            <wps:bodyPr rot="0" spcFirstLastPara="0" vertOverflow="overflow" horzOverflow="overflow" vert="horz" wrap="square" lIns="91440" tIns="45720" rIns="91440" bIns="45720" numCol="1" spcCol="0" rtlCol="0" fromWordArt="0" anchor="ctr" anchorCtr="0" forceAA="0" compatLnSpc="1">
+                              <a:prstTxWarp prst="textNoShape">
+                                <a:avLst/>
+                              </a:prstTxWarp>
+                              <a:noAutofit/>
+                            </wps:bodyPr>
+                          </wps:wsp>
+                          <wps:wsp>
+                            <wps:cNvPr id="116" name="Rectangle 116"/>
+                            <wps:cNvSpPr>
+                              <a:spLocks noChangeAspect="1"/>
+                            </wps:cNvSpPr>
+                            <wps:spPr>
+                              <a:xfrm>
+                                <a:off x="0" y="8915400"/>
+                                <a:ext cx="228600" cy="228600"/>
+                              </a:xfrm>
+                              <a:prstGeom prst="rect">
+                                <a:avLst/>
+                              </a:prstGeom>
+                              <a:solidFill>
+                                <a:srgbClr val="808080"/>
+                              </a:solidFill>
+                              <a:ln>
+                                <a:noFill/>
+                              </a:ln>
+                            </wps:spPr>
+                            <wps:style>
+                              <a:lnRef idx="2">
+                                <a:schemeClr val="accent1">
+                                  <a:shade val="50000"/>
+                                </a:schemeClr>
+                              </a:lnRef>
+                              <a:fillRef idx="1">
+                                <a:schemeClr val="accent1"/>
+                              </a:fillRef>
+                              <a:effectRef idx="0">
+                                <a:schemeClr val="accent1"/>
+                              </a:effectRef>
+                              <a:fontRef idx="minor">
+                                <a:schemeClr val="lt1"/>
+                              </a:fontRef>
+                            </wps:style>
+                            <wps:bodyPr rot="0" spcFirstLastPara="0" vertOverflow="overflow" horzOverflow="overflow" vert="horz" wrap="square" lIns="91440" tIns="45720" rIns="91440" bIns="45720" numCol="1" spcCol="0" rtlCol="0" fromWordArt="0" anchor="ctr" anchorCtr="0" forceAA="0" compatLnSpc="1">
+                              <a:prstTxWarp prst="textNoShape">
+                                <a:avLst/>
+                              </a:prstTxWarp>
+                              <a:noAutofit/>
+                            </wps:bodyPr>
+                          </wps:wsp>
+                        </wpg:wgp>
+                      </a:graphicData>
+                    </a:graphic>
+                    <wp14:sizeRelH relativeFrom="page">
+                      <wp14:pctWidth>2900</wp14:pctWidth>
+                    </wp14:sizeRelH>
+                    <wp14:sizeRelV relativeFrom="page">
+                      <wp14:pctHeight>90900</wp14:pctHeight>
+                    </wp14:sizeRelV>
+                  </wp:anchor>
+                </w:drawing>
+              </mc:Choice>
+              <mc:Fallback>
+                <w:pict>
+                  <v:group w14:anchorId="1379D9BF" id="Group 114" o:spid="_x0000_s1026" style="position:absolute;margin-left:0;margin-top:0;width:18pt;height:10in;z-index:251664384;mso-width-percent:29;mso-height-percent:909;mso-left-percent:45;mso-position-horizontal-relative:page;mso-position-vertical:center;mso-position-vertical-relative:page;mso-width-percent:29;mso-height-percent:909;mso-left-percent:45" coordsize="2286,91440" o:gfxdata="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">
+                    <v:rect id="Rectangle 115" o:spid="_x0000_s1027" style="position:absolute;width:2286;height:87820;visibility:visible;mso-wrap-style:square;v-text-anchor:middle" o:gfxdata="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" fillcolor="gray" stroked="f" strokeweight="1pt"/>
+                    <v:rect id="Rectangle 116" o:spid="_x0000_s1028" style="position:absolute;top:89154;width:2286;height:2286;visibility:visible;mso-wrap-style:square;v-text-anchor:middle" o:gfxdata="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" fillcolor="gray" stroked="f" strokeweight="1pt">
+                      <o:lock v:ext="edit" aspectratio="t"/>
+                    </v:rect>
+                    <w10:wrap anchorx="page" anchory="page"/>
+                  </v:group>
+                </w:pict>
+              </mc:Fallback>
+            </mc:AlternateContent>
+          </w:r>
+          <w:r>
+            <w:br w:type="page"/>
+          </w:r>
+        </w:p>
+      </w:sdtContent>
+    </w:sdt>
+    <w:p>
+      <w:pPr>
+        <w:pStyle w:val="Style1"/>
+      </w:pPr>
+      <w:r>
+        <w:lastRenderedPageBreak/>
         <w:t>Analysis</w:t>
       </w:r>
     </w:p>
@@ -192,8 +1187,21 @@
           <w:szCs w:val="28"/>
           <w:u w:val="single"/>
         </w:rPr>
-        <w:t>My Client</w:t>
-      </w:r>
+        <w:t xml:space="preserve">My </w:t>
+      </w:r>
+      <w:proofErr w:type="gramStart"/>
+      <w:r>
+        <w:rPr>
+          <w:rFonts w:ascii="Grandview" w:eastAsia="HGPGothicE" w:hAnsi="Grandview" w:cs="Arial"/>
+          <w:b/>
+          <w:bCs/>
+          <w:sz w:val="28"/>
+          <w:szCs w:val="28"/>
+          <w:u w:val="single"/>
+        </w:rPr>
+        <w:t>Client</w:t>
+      </w:r>
+      <w:proofErr w:type="gramEnd"/>
     </w:p>
     <w:p>
       <w:pPr>
@@ -1204,13 +2212,7 @@
               <w:rPr>
                 <w:rFonts w:ascii="Grandview" w:eastAsia="HGPGothicE" w:hAnsi="Grandview" w:cs="Arial"/>
               </w:rPr>
-              <w:t>Made for PC</w:t>
-            </w:r>
-            <w:r>
-              <w:rPr>
-                <w:rFonts w:ascii="Grandview" w:eastAsia="HGPGothicE" w:hAnsi="Grandview" w:cs="Arial"/>
-              </w:rPr>
-              <w:t xml:space="preserve"> and other platforms.=</w:t>
+              <w:t>Made for PC and other platforms.=</w:t>
             </w:r>
           </w:p>
           <w:p>
@@ -1343,16 +2345,8 @@
               <w:rPr>
                 <w:rFonts w:ascii="Grandview" w:eastAsia="HGPGothicE" w:hAnsi="Grandview" w:cs="Arial"/>
               </w:rPr>
-              <w:t xml:space="preserve">Can create free multiplayer </w:t>
+              <w:t>Can create free multiplayer games</w:t>
             </w:r>
-            <w:proofErr w:type="gramStart"/>
-            <w:r>
-              <w:rPr>
-                <w:rFonts w:ascii="Grandview" w:eastAsia="HGPGothicE" w:hAnsi="Grandview" w:cs="Arial"/>
-              </w:rPr>
-              <w:t>games</w:t>
-            </w:r>
-            <w:proofErr w:type="gramEnd"/>
           </w:p>
           <w:p>
             <w:pPr>
@@ -1802,13 +2796,98 @@
         <w:rPr>
           <w:rFonts w:ascii="Grandview" w:eastAsia="HGPGothicE" w:hAnsi="Grandview" w:cs="Arial"/>
         </w:rPr>
-        <w:t>s and other world features. For cave generation I will produce a prototype, to explore different methods; giving me a chance to analyse and evaluate each solution. In this I will explore</w:t>
+        <w:t>s and other world features. For cave generation</w:t>
+      </w:r>
+      <w:r>
+        <w:rPr>
+          <w:rFonts w:ascii="Grandview" w:eastAsia="HGPGothicE" w:hAnsi="Grandview" w:cs="Arial"/>
+        </w:rPr>
+        <w:t>,</w:t>
+      </w:r>
+      <w:r>
+        <w:rPr>
+          <w:rFonts w:ascii="Grandview" w:eastAsia="HGPGothicE" w:hAnsi="Grandview" w:cs="Arial"/>
+        </w:rPr>
+        <w:t xml:space="preserve"> I will produce a prototype to explore different </w:t>
+      </w:r>
+      <w:r>
+        <w:rPr>
+          <w:rFonts w:ascii="Grandview" w:eastAsia="HGPGothicE" w:hAnsi="Grandview" w:cs="Arial"/>
+        </w:rPr>
+        <w:t xml:space="preserve">generation </w:t>
+      </w:r>
+      <w:r>
+        <w:rPr>
+          <w:rFonts w:ascii="Grandview" w:eastAsia="HGPGothicE" w:hAnsi="Grandview" w:cs="Arial"/>
+        </w:rPr>
+        <w:t>methods; giving me a chance to analyse and evaluate each solution. In this I will explore</w:t>
       </w:r>
       <w:r>
         <w:rPr>
           <w:rFonts w:ascii="Grandview" w:eastAsia="HGPGothicE" w:hAnsi="Grandview" w:cs="Arial"/>
         </w:rPr>
         <w:t xml:space="preserve"> both a Perlin noise approach and an iterative cellular automata approach.</w:t>
+      </w:r>
+    </w:p>
+    <w:p>
+      <w:pPr>
+        <w:spacing w:line="240" w:lineRule="auto"/>
+        <w:rPr>
+          <w:rFonts w:ascii="Grandview" w:eastAsia="HGPGothicE" w:hAnsi="Grandview" w:cs="Arial"/>
+        </w:rPr>
+      </w:pPr>
+    </w:p>
+    <w:p>
+      <w:pPr>
+        <w:spacing w:line="240" w:lineRule="auto"/>
+        <w:rPr>
+          <w:rFonts w:ascii="Grandview" w:eastAsia="HGPGothicE" w:hAnsi="Grandview" w:cs="Arial"/>
+        </w:rPr>
+      </w:pPr>
+      <w:r>
+        <w:rPr>
+          <w:rFonts w:ascii="Grandview" w:eastAsia="HGPGothicE" w:hAnsi="Grandview" w:cs="Arial"/>
+        </w:rPr>
+        <w:t>Multiplayer</w:t>
+      </w:r>
+    </w:p>
+    <w:p>
+      <w:pPr>
+        <w:spacing w:line="240" w:lineRule="auto"/>
+        <w:rPr>
+          <w:rFonts w:ascii="Grandview" w:eastAsia="HGPGothicE" w:hAnsi="Grandview" w:cs="Arial"/>
+        </w:rPr>
+      </w:pPr>
+      <w:r>
+        <w:rPr>
+          <w:rFonts w:ascii="Grandview" w:eastAsia="HGPGothicE" w:hAnsi="Grandview" w:cs="Arial"/>
+        </w:rPr>
+        <w:t>For multiplayer I will be using Riptide Networking through Unity, I chose this as it offers a high degree of control of network entities through code, with open-source code. For my client, I will produce two applications, a server and client build. With clients many clients connecting to one server. Clients will have to send the position of their player to the server as player movement will be managed client side. Ordinarily this is a bad idea for a multiplayer game, as this makes cheating much easier</w:t>
+      </w:r>
+      <w:r>
+        <w:rPr>
+          <w:rFonts w:ascii="Grandview" w:eastAsia="HGPGothicE" w:hAnsi="Grandview" w:cs="Arial"/>
+        </w:rPr>
+        <w:t xml:space="preserve">; </w:t>
+      </w:r>
+      <w:r>
+        <w:rPr>
+          <w:rFonts w:ascii="Grandview" w:eastAsia="HGPGothicE" w:hAnsi="Grandview" w:cs="Arial"/>
+        </w:rPr>
+        <w:t>a cheater can simply change the data in messages sent to the server, however Elliot has said that this won’t be a problem as only a few trusted friends will have access to the game</w:t>
+      </w:r>
+      <w:r>
+        <w:rPr>
+          <w:rFonts w:ascii="Grandview" w:eastAsia="HGPGothicE" w:hAnsi="Grandview" w:cs="Arial"/>
+        </w:rPr>
+        <w:t xml:space="preserve">. As well as this, managing </w:t>
+      </w:r>
+      <w:r>
+        <w:rPr>
+          <w:rFonts w:ascii="Grandview" w:eastAsia="HGPGothicE" w:hAnsi="Grandview" w:cs="Arial"/>
+        </w:rPr>
+        <w:lastRenderedPageBreak/>
+        <w:t>movement client side will spread the processing load across multiple systems in a thick-client type solution, reducing the load placed on the computer running the server application, Elliot notes that he is likely to run both the client and server applications simultaneously on his laptop and therefore optimisation of the networking side is key.</w:t>
       </w:r>
     </w:p>
     <w:p>
@@ -1872,6 +2951,469 @@
           <w:rFonts w:ascii="Grandview" w:eastAsia="HGPGothicE" w:hAnsi="Grandview" w:cs="Arial"/>
         </w:rPr>
       </w:pPr>
+      <w:r>
+        <w:rPr>
+          <w:rFonts w:ascii="Grandview" w:eastAsia="HGPGothicE" w:hAnsi="Grandview" w:cs="Arial"/>
+        </w:rPr>
+        <w:t>In this prototype, terrain generation is implemented using Perlin noise, by giving the function the x-coordinate and a seed value instead of a y-coordinate, for each value of x. This produces a</w:t>
+      </w:r>
+      <w:r>
+        <w:rPr>
+          <w:rFonts w:ascii="Grandview" w:eastAsia="HGPGothicE" w:hAnsi="Grandview" w:cs="Arial"/>
+        </w:rPr>
+        <w:t xml:space="preserve"> smooth and varied terrain, before using Perlin noise I had experimented with using a Sin() based function to generate terrain, however this led to a far too periodic looking terrain with repeating hills and few areas of flat land. Elliot says it’s important for varied terrain to keep worlds looking interesting, however having a few flatter spaces is ideal for </w:t>
+      </w:r>
+      <w:r>
+        <w:rPr>
+          <w:rFonts w:ascii="Grandview" w:eastAsia="HGPGothicE" w:hAnsi="Grandview" w:cs="Arial"/>
+          <w:noProof/>
+        </w:rPr>
+        <mc:AlternateContent>
+          <mc:Choice Requires="wpg">
+            <w:drawing>
+              <wp:anchor distT="0" distB="0" distL="114300" distR="114300" simplePos="0" relativeHeight="251661312" behindDoc="1" locked="0" layoutInCell="1" allowOverlap="1" wp14:anchorId="56539B14" wp14:editId="469A2F4A">
+                <wp:simplePos x="0" y="0"/>
+                <wp:positionH relativeFrom="column">
+                  <wp:posOffset>1270</wp:posOffset>
+                </wp:positionH>
+                <wp:positionV relativeFrom="paragraph">
+                  <wp:posOffset>63500</wp:posOffset>
+                </wp:positionV>
+                <wp:extent cx="3180080" cy="7118985"/>
+                <wp:effectExtent l="63500" t="63500" r="121920" b="132715"/>
+                <wp:wrapTight wrapText="bothSides">
+                  <wp:wrapPolygon edited="0">
+                    <wp:start x="-259" y="-193"/>
+                    <wp:lineTo x="-431" y="-154"/>
+                    <wp:lineTo x="-431" y="21733"/>
+                    <wp:lineTo x="-259" y="21964"/>
+                    <wp:lineTo x="22083" y="21964"/>
+                    <wp:lineTo x="22342" y="21463"/>
+                    <wp:lineTo x="22342" y="462"/>
+                    <wp:lineTo x="22083" y="-116"/>
+                    <wp:lineTo x="22083" y="-193"/>
+                    <wp:lineTo x="-259" y="-193"/>
+                  </wp:wrapPolygon>
+                </wp:wrapTight>
+                <wp:docPr id="5" name="Group 5"/>
+                <wp:cNvGraphicFramePr/>
+                <a:graphic xmlns:a="http://schemas.openxmlformats.org/drawingml/2006/main">
+                  <a:graphicData uri="http://schemas.microsoft.com/office/word/2010/wordprocessingGroup">
+                    <wpg:wgp>
+                      <wpg:cNvGrpSpPr/>
+                      <wpg:grpSpPr>
+                        <a:xfrm>
+                          <a:off x="0" y="0"/>
+                          <a:ext cx="3180080" cy="7118985"/>
+                          <a:chOff x="0" y="0"/>
+                          <a:chExt cx="3180080" cy="7119292"/>
+                        </a:xfrm>
+                      </wpg:grpSpPr>
+                      <pic:pic xmlns:pic="http://schemas.openxmlformats.org/drawingml/2006/picture">
+                        <pic:nvPicPr>
+                          <pic:cNvPr id="1" name="Picture 1" descr="Map&#10;&#10;Description automatically generated"/>
+                          <pic:cNvPicPr>
+                            <a:picLocks noChangeAspect="1"/>
+                          </pic:cNvPicPr>
+                        </pic:nvPicPr>
+                        <pic:blipFill>
+                          <a:blip r:embed="rId9" cstate="print">
+                            <a:extLst>
+                              <a:ext uri="{28A0092B-C50C-407E-A947-70E740481C1C}">
+                                <a14:useLocalDpi xmlns:a14="http://schemas.microsoft.com/office/drawing/2010/main" val="0"/>
+                              </a:ext>
+                            </a:extLst>
+                          </a:blip>
+                          <a:stretch>
+                            <a:fillRect/>
+                          </a:stretch>
+                        </pic:blipFill>
+                        <pic:spPr>
+                          <a:xfrm>
+                            <a:off x="0" y="0"/>
+                            <a:ext cx="3180080" cy="1777365"/>
+                          </a:xfrm>
+                          <a:prstGeom prst="rect">
+                            <a:avLst/>
+                          </a:prstGeom>
+                          <a:ln w="38100" cap="sq">
+                            <a:solidFill>
+                              <a:srgbClr val="000000"/>
+                            </a:solidFill>
+                            <a:prstDash val="solid"/>
+                            <a:miter lim="800000"/>
+                          </a:ln>
+                          <a:effectLst>
+                            <a:outerShdw blurRad="50800" dist="38100" dir="2700000" algn="tl" rotWithShape="0">
+                              <a:srgbClr val="000000">
+                                <a:alpha val="43000"/>
+                              </a:srgbClr>
+                            </a:outerShdw>
+                          </a:effectLst>
+                        </pic:spPr>
+                      </pic:pic>
+                      <pic:pic xmlns:pic="http://schemas.openxmlformats.org/drawingml/2006/picture">
+                        <pic:nvPicPr>
+                          <pic:cNvPr id="2" name="Picture 2" descr="Map&#10;&#10;Description automatically generated"/>
+                          <pic:cNvPicPr>
+                            <a:picLocks noChangeAspect="1"/>
+                          </pic:cNvPicPr>
+                        </pic:nvPicPr>
+                        <pic:blipFill>
+                          <a:blip r:embed="rId10" cstate="print">
+                            <a:extLst>
+                              <a:ext uri="{28A0092B-C50C-407E-A947-70E740481C1C}">
+                                <a14:useLocalDpi xmlns:a14="http://schemas.microsoft.com/office/drawing/2010/main" val="0"/>
+                              </a:ext>
+                            </a:extLst>
+                          </a:blip>
+                          <a:stretch>
+                            <a:fillRect/>
+                          </a:stretch>
+                        </pic:blipFill>
+                        <pic:spPr>
+                          <a:xfrm>
+                            <a:off x="0" y="1787703"/>
+                            <a:ext cx="3180080" cy="1777365"/>
+                          </a:xfrm>
+                          <a:prstGeom prst="rect">
+                            <a:avLst/>
+                          </a:prstGeom>
+                          <a:ln w="38100" cap="sq">
+                            <a:solidFill>
+                              <a:srgbClr val="000000"/>
+                            </a:solidFill>
+                            <a:prstDash val="solid"/>
+                            <a:miter lim="800000"/>
+                          </a:ln>
+                          <a:effectLst>
+                            <a:outerShdw blurRad="50800" dist="38100" dir="2700000" algn="tl" rotWithShape="0">
+                              <a:srgbClr val="000000">
+                                <a:alpha val="43000"/>
+                              </a:srgbClr>
+                            </a:outerShdw>
+                          </a:effectLst>
+                        </pic:spPr>
+                      </pic:pic>
+                      <pic:pic xmlns:pic="http://schemas.openxmlformats.org/drawingml/2006/picture">
+                        <pic:nvPicPr>
+                          <pic:cNvPr id="3" name="Picture 3" descr="Graphical user interface&#10;&#10;Description automatically generated"/>
+                          <pic:cNvPicPr>
+                            <a:picLocks noChangeAspect="1"/>
+                          </pic:cNvPicPr>
+                        </pic:nvPicPr>
+                        <pic:blipFill>
+                          <a:blip r:embed="rId11" cstate="print">
+                            <a:extLst>
+                              <a:ext uri="{28A0092B-C50C-407E-A947-70E740481C1C}">
+                                <a14:useLocalDpi xmlns:a14="http://schemas.microsoft.com/office/drawing/2010/main" val="0"/>
+                              </a:ext>
+                            </a:extLst>
+                          </a:blip>
+                          <a:stretch>
+                            <a:fillRect/>
+                          </a:stretch>
+                        </pic:blipFill>
+                        <pic:spPr>
+                          <a:xfrm>
+                            <a:off x="0" y="3565133"/>
+                            <a:ext cx="3180080" cy="1777365"/>
+                          </a:xfrm>
+                          <a:prstGeom prst="rect">
+                            <a:avLst/>
+                          </a:prstGeom>
+                          <a:ln w="38100" cap="sq">
+                            <a:solidFill>
+                              <a:srgbClr val="000000"/>
+                            </a:solidFill>
+                            <a:prstDash val="solid"/>
+                            <a:miter lim="800000"/>
+                          </a:ln>
+                          <a:effectLst>
+                            <a:outerShdw blurRad="50800" dist="38100" dir="2700000" algn="tl" rotWithShape="0">
+                              <a:srgbClr val="000000">
+                                <a:alpha val="43000"/>
+                              </a:srgbClr>
+                            </a:outerShdw>
+                          </a:effectLst>
+                        </pic:spPr>
+                      </pic:pic>
+                      <pic:pic xmlns:pic="http://schemas.openxmlformats.org/drawingml/2006/picture">
+                        <pic:nvPicPr>
+                          <pic:cNvPr id="4" name="Picture 4" descr="Map&#10;&#10;Description automatically generated"/>
+                          <pic:cNvPicPr>
+                            <a:picLocks noChangeAspect="1"/>
+                          </pic:cNvPicPr>
+                        </pic:nvPicPr>
+                        <pic:blipFill>
+                          <a:blip r:embed="rId12" cstate="print">
+                            <a:extLst>
+                              <a:ext uri="{28A0092B-C50C-407E-A947-70E740481C1C}">
+                                <a14:useLocalDpi xmlns:a14="http://schemas.microsoft.com/office/drawing/2010/main" val="0"/>
+                              </a:ext>
+                            </a:extLst>
+                          </a:blip>
+                          <a:stretch>
+                            <a:fillRect/>
+                          </a:stretch>
+                        </pic:blipFill>
+                        <pic:spPr>
+                          <a:xfrm>
+                            <a:off x="0" y="5342562"/>
+                            <a:ext cx="3180080" cy="1776730"/>
+                          </a:xfrm>
+                          <a:prstGeom prst="rect">
+                            <a:avLst/>
+                          </a:prstGeom>
+                          <a:ln w="38100" cap="sq">
+                            <a:solidFill>
+                              <a:srgbClr val="000000"/>
+                            </a:solidFill>
+                            <a:prstDash val="solid"/>
+                            <a:miter lim="800000"/>
+                          </a:ln>
+                          <a:effectLst>
+                            <a:outerShdw blurRad="50800" dist="38100" dir="2700000" algn="tl" rotWithShape="0">
+                              <a:srgbClr val="000000">
+                                <a:alpha val="43000"/>
+                              </a:srgbClr>
+                            </a:outerShdw>
+                          </a:effectLst>
+                        </pic:spPr>
+                      </pic:pic>
+                    </wpg:wgp>
+                  </a:graphicData>
+                </a:graphic>
+              </wp:anchor>
+            </w:drawing>
+          </mc:Choice>
+          <mc:Fallback>
+            <w:pict>
+              <v:group w14:anchorId="18BA2758" id="Group 5" o:spid="_x0000_s1026" style="position:absolute;margin-left:.1pt;margin-top:5pt;width:250.4pt;height:560.55pt;z-index:-251655168" coordsize="31800,71192" o:gfxdata="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">
+                <v:shapetype id="_x0000_t75" coordsize="21600,21600" o:spt="75" o:preferrelative="t" path="m@4@5l@4@11@9@11@9@5xe" filled="f" stroked="f">
+                  <v:stroke joinstyle="miter"/>
+                  <v:formulas>
+                    <v:f eqn="if lineDrawn pixelLineWidth 0"/>
+                    <v:f eqn="sum @0 1 0"/>
+                    <v:f eqn="sum 0 0 @1"/>
+                    <v:f eqn="prod @2 1 2"/>
+                    <v:f eqn="prod @3 21600 pixelWidth"/>
+                    <v:f eqn="prod @3 21600 pixelHeight"/>
+                    <v:f eqn="sum @0 0 1"/>
+                    <v:f eqn="prod @6 1 2"/>
+                    <v:f eqn="prod @7 21600 pixelWidth"/>
+                    <v:f eqn="sum @8 21600 0"/>
+                    <v:f eqn="prod @7 21600 pixelHeight"/>
+                    <v:f eqn="sum @10 21600 0"/>
+                  </v:formulas>
+                  <v:path o:extrusionok="f" gradientshapeok="t" o:connecttype="rect"/>
+                  <o:lock v:ext="edit" aspectratio="t"/>
+                </v:shapetype>
+                <v:shape id="Picture 1" o:spid="_x0000_s1027" type="#_x0000_t75" alt="Map&#10;&#10;Description automatically generated" style="position:absolute;width:31800;height:17773;visibility:visible;mso-wrap-style:square" o:gfxdata="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" stroked="t" strokeweight="3pt">
+                  <v:stroke endcap="square"/>
+                  <v:imagedata r:id="rId13" o:title="Map&#10;&#10;Description automatically generated"/>
+                  <v:shadow on="t" color="black" opacity="28180f" origin="-.5,-.5" offset=".74836mm,.74836mm"/>
+                  <v:path arrowok="t"/>
+                </v:shape>
+                <v:shape id="Picture 2" o:spid="_x0000_s1028" type="#_x0000_t75" alt="Map&#10;&#10;Description automatically generated" style="position:absolute;top:17877;width:31800;height:17773;visibility:visible;mso-wrap-style:square" o:gfxdata="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" stroked="t" strokeweight="3pt">
+                  <v:stroke endcap="square"/>
+                  <v:imagedata r:id="rId14" o:title="Map&#10;&#10;Description automatically generated"/>
+                  <v:shadow on="t" color="black" opacity="28180f" origin="-.5,-.5" offset=".74836mm,.74836mm"/>
+                  <v:path arrowok="t"/>
+                </v:shape>
+                <v:shape id="Picture 3" o:spid="_x0000_s1029" type="#_x0000_t75" alt="Graphical user interface&#10;&#10;Description automatically generated" style="position:absolute;top:35651;width:31800;height:17773;visibility:visible;mso-wrap-style:square" o:gfxdata="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" stroked="t" strokeweight="3pt">
+                  <v:stroke endcap="square"/>
+                  <v:imagedata r:id="rId15" o:title="Graphical user interface&#10;&#10;Description automatically generated"/>
+                  <v:shadow on="t" color="black" opacity="28180f" origin="-.5,-.5" offset=".74836mm,.74836mm"/>
+                  <v:path arrowok="t"/>
+                </v:shape>
+                <v:shape id="Picture 4" o:spid="_x0000_s1030" type="#_x0000_t75" alt="Map&#10;&#10;Description automatically generated" style="position:absolute;top:53425;width:31800;height:17767;visibility:visible;mso-wrap-style:square" o:gfxdata="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" stroked="t" strokeweight="3pt">
+                  <v:stroke endcap="square"/>
+                  <v:imagedata r:id="rId16" o:title="Map&#10;&#10;Description automatically generated"/>
+                  <v:shadow on="t" color="black" opacity="28180f" origin="-.5,-.5" offset=".74836mm,.74836mm"/>
+                  <v:path arrowok="t"/>
+                </v:shape>
+                <w10:wrap type="tight"/>
+              </v:group>
+            </w:pict>
+          </mc:Fallback>
+        </mc:AlternateContent>
+      </w:r>
+      <w:r>
+        <w:rPr>
+          <w:rFonts w:ascii="Grandview" w:eastAsia="HGPGothicE" w:hAnsi="Grandview" w:cs="Arial"/>
+        </w:rPr>
+        <w:t>building.</w:t>
+      </w:r>
+    </w:p>
+    <w:p>
+      <w:pPr>
+        <w:spacing w:line="240" w:lineRule="auto"/>
+        <w:rPr>
+          <w:rFonts w:ascii="Grandview" w:eastAsia="HGPGothicE" w:hAnsi="Grandview" w:cs="Arial"/>
+        </w:rPr>
+      </w:pPr>
+      <w:r>
+        <w:rPr>
+          <w:rFonts w:ascii="Grandview" w:eastAsia="HGPGothicE" w:hAnsi="Grandview" w:cs="Arial"/>
+        </w:rPr>
+        <w:t xml:space="preserve">Trees are added randomly, using a random integer value for the x-position, then </w:t>
+      </w:r>
+      <w:r>
+        <w:rPr>
+          <w:rFonts w:ascii="Grandview" w:eastAsia="HGPGothicE" w:hAnsi="Grandview" w:cs="Arial"/>
+        </w:rPr>
+        <w:t>checked for collisions to prevent trees from spawning onto of each other.</w:t>
+      </w:r>
+    </w:p>
+    <w:p>
+      <w:pPr>
+        <w:spacing w:line="240" w:lineRule="auto"/>
+        <w:rPr>
+          <w:rFonts w:ascii="Grandview" w:eastAsia="HGPGothicE" w:hAnsi="Grandview" w:cs="Arial"/>
+        </w:rPr>
+      </w:pPr>
+      <w:r>
+        <w:rPr>
+          <w:rFonts w:ascii="Grandview" w:eastAsia="HGPGothicE" w:hAnsi="Grandview" w:cs="Arial"/>
+          <w:noProof/>
+        </w:rPr>
+        <w:drawing>
+          <wp:anchor distT="0" distB="0" distL="114300" distR="114300" simplePos="0" relativeHeight="251662336" behindDoc="1" locked="0" layoutInCell="1" allowOverlap="1" wp14:anchorId="167B4651" wp14:editId="6186FA85">
+            <wp:simplePos x="0" y="0"/>
+            <wp:positionH relativeFrom="column">
+              <wp:posOffset>3421734</wp:posOffset>
+            </wp:positionH>
+            <wp:positionV relativeFrom="paragraph">
+              <wp:posOffset>891938</wp:posOffset>
+            </wp:positionV>
+            <wp:extent cx="2402840" cy="2402840"/>
+            <wp:effectExtent l="63500" t="63500" r="124460" b="124460"/>
+            <wp:wrapTight wrapText="bothSides">
+              <wp:wrapPolygon edited="0">
+                <wp:start x="-342" y="-571"/>
+                <wp:lineTo x="-571" y="-457"/>
+                <wp:lineTo x="-571" y="21920"/>
+                <wp:lineTo x="-342" y="22605"/>
+                <wp:lineTo x="22262" y="22605"/>
+                <wp:lineTo x="22605" y="21463"/>
+                <wp:lineTo x="22605" y="1370"/>
+                <wp:lineTo x="22262" y="-342"/>
+                <wp:lineTo x="22262" y="-571"/>
+                <wp:lineTo x="-342" y="-571"/>
+              </wp:wrapPolygon>
+            </wp:wrapTight>
+            <wp:docPr id="7" name="Picture 7" descr="Background pattern&#10;&#10;Description automatically generated with low confidence"/>
+            <wp:cNvGraphicFramePr>
+              <a:graphicFrameLocks xmlns:a="http://schemas.openxmlformats.org/drawingml/2006/main" noChangeAspect="1"/>
+            </wp:cNvGraphicFramePr>
+            <a:graphic xmlns:a="http://schemas.openxmlformats.org/drawingml/2006/main">
+              <a:graphicData uri="http://schemas.openxmlformats.org/drawingml/2006/picture">
+                <pic:pic xmlns:pic="http://schemas.openxmlformats.org/drawingml/2006/picture">
+                  <pic:nvPicPr>
+                    <pic:cNvPr id="7" name="Picture 7" descr="Background pattern&#10;&#10;Description automatically generated with low confidence"/>
+                    <pic:cNvPicPr/>
+                  </pic:nvPicPr>
+                  <pic:blipFill>
+                    <a:blip r:embed="rId17">
+                      <a:extLst>
+                        <a:ext uri="{28A0092B-C50C-407E-A947-70E740481C1C}">
+                          <a14:useLocalDpi xmlns:a14="http://schemas.microsoft.com/office/drawing/2010/main" val="0"/>
+                        </a:ext>
+                      </a:extLst>
+                    </a:blip>
+                    <a:stretch>
+                      <a:fillRect/>
+                    </a:stretch>
+                  </pic:blipFill>
+                  <pic:spPr>
+                    <a:xfrm>
+                      <a:off x="0" y="0"/>
+                      <a:ext cx="2402840" cy="2402840"/>
+                    </a:xfrm>
+                    <a:prstGeom prst="rect">
+                      <a:avLst/>
+                    </a:prstGeom>
+                    <a:ln w="38100" cap="sq">
+                      <a:solidFill>
+                        <a:srgbClr val="000000"/>
+                      </a:solidFill>
+                      <a:prstDash val="solid"/>
+                      <a:miter lim="800000"/>
+                    </a:ln>
+                    <a:effectLst>
+                      <a:outerShdw blurRad="50800" dist="38100" dir="2700000" algn="tl" rotWithShape="0">
+                        <a:srgbClr val="000000">
+                          <a:alpha val="43000"/>
+                        </a:srgbClr>
+                      </a:outerShdw>
+                    </a:effectLst>
+                  </pic:spPr>
+                </pic:pic>
+              </a:graphicData>
+            </a:graphic>
+            <wp14:sizeRelH relativeFrom="page">
+              <wp14:pctWidth>0</wp14:pctWidth>
+            </wp14:sizeRelH>
+            <wp14:sizeRelV relativeFrom="page">
+              <wp14:pctHeight>0</wp14:pctHeight>
+            </wp14:sizeRelV>
+          </wp:anchor>
+        </w:drawing>
+      </w:r>
+      <w:r>
+        <w:rPr>
+          <w:rFonts w:ascii="Grandview" w:eastAsia="HGPGothicE" w:hAnsi="Grandview" w:cs="Arial"/>
+        </w:rPr>
+        <w:t>The first two screenshots show a cellular automata approach to cave generation.</w:t>
+      </w:r>
+      <w:r>
+        <w:rPr>
+          <w:rFonts w:ascii="Grandview" w:eastAsia="HGPGothicE" w:hAnsi="Grandview" w:cs="Arial"/>
+        </w:rPr>
+        <w:t xml:space="preserve"> This code will be explained in Documented Design.</w:t>
+      </w:r>
+    </w:p>
+    <w:p>
+      <w:pPr>
+        <w:spacing w:line="240" w:lineRule="auto"/>
+        <w:rPr>
+          <w:rFonts w:ascii="Grandview" w:eastAsia="HGPGothicE" w:hAnsi="Grandview" w:cs="Arial"/>
+        </w:rPr>
+      </w:pPr>
+      <w:r>
+        <w:rPr>
+          <w:rFonts w:ascii="Grandview" w:eastAsia="HGPGothicE" w:hAnsi="Grandview" w:cs="Arial"/>
+        </w:rPr>
+        <w:lastRenderedPageBreak/>
+        <w:t>Screenshots 3 and 4 show the Perlin noise cave generation, where</w:t>
+      </w:r>
+      <w:r>
+        <w:rPr>
+          <w:rFonts w:ascii="Grandview" w:eastAsia="HGPGothicE" w:hAnsi="Grandview" w:cs="Arial"/>
+        </w:rPr>
+        <w:t xml:space="preserve"> parts of the terrain are cut out using a Perlin noise map. Areas on the map are cut out if the resulting Perlin noise output of their position are above a threshold value, as shown. Any area of the map within the ellipse will be cut out as caves.</w:t>
+      </w:r>
+    </w:p>
+    <w:p>
+      <w:pPr>
+        <w:spacing w:line="240" w:lineRule="auto"/>
+        <w:rPr>
+          <w:rFonts w:ascii="Grandview" w:eastAsia="HGPGothicE" w:hAnsi="Grandview" w:cs="Arial"/>
+        </w:rPr>
+      </w:pPr>
+      <w:r>
+        <w:rPr>
+          <w:rFonts w:ascii="Grandview" w:eastAsia="HGPGothicE" w:hAnsi="Grandview" w:cs="Arial"/>
+        </w:rPr>
+        <w:t>Elliot says that he greatly prefers the Cellular Automata based cave generation algorithm</w:t>
+      </w:r>
+      <w:r>
+        <w:rPr>
+          <w:rFonts w:ascii="Grandview" w:eastAsia="HGPGothicE" w:hAnsi="Grandview" w:cs="Arial"/>
+        </w:rPr>
+        <w:t>, as the caves produced by the algorithm are far more complex and varied.</w:t>
+      </w:r>
     </w:p>
     <w:p>
       <w:pPr>
@@ -1888,6 +3430,77 @@
       <w:r>
         <w:rPr>
           <w:rFonts w:ascii="Grandview" w:eastAsia="HGPGothicE" w:hAnsi="Grandview" w:cs="Arial"/>
+          <w:noProof/>
+        </w:rPr>
+        <w:drawing>
+          <wp:anchor distT="0" distB="0" distL="114300" distR="114300" simplePos="0" relativeHeight="251670528" behindDoc="0" locked="0" layoutInCell="1" allowOverlap="1" wp14:anchorId="7E7D967A" wp14:editId="382F673A">
+            <wp:simplePos x="0" y="0"/>
+            <wp:positionH relativeFrom="column">
+              <wp:posOffset>-200416</wp:posOffset>
+            </wp:positionH>
+            <wp:positionV relativeFrom="paragraph">
+              <wp:posOffset>482600</wp:posOffset>
+            </wp:positionV>
+            <wp:extent cx="6011650" cy="4496435"/>
+            <wp:effectExtent l="0" t="0" r="0" b="0"/>
+            <wp:wrapTopAndBottom/>
+            <wp:docPr id="9" name="Picture 9"/>
+            <wp:cNvGraphicFramePr>
+              <a:graphicFrameLocks xmlns:a="http://schemas.openxmlformats.org/drawingml/2006/main" noChangeAspect="1"/>
+            </wp:cNvGraphicFramePr>
+            <a:graphic xmlns:a="http://schemas.openxmlformats.org/drawingml/2006/main">
+              <a:graphicData uri="http://schemas.openxmlformats.org/drawingml/2006/picture">
+                <pic:pic xmlns:pic="http://schemas.openxmlformats.org/drawingml/2006/picture">
+                  <pic:nvPicPr>
+                    <pic:cNvPr id="0" name="Picture 2"/>
+                    <pic:cNvPicPr>
+                      <a:picLocks noChangeAspect="1" noChangeArrowheads="1"/>
+                    </pic:cNvPicPr>
+                  </pic:nvPicPr>
+                  <pic:blipFill rotWithShape="1">
+                    <a:blip r:embed="rId18">
+                      <a:extLst>
+                        <a:ext uri="{28A0092B-C50C-407E-A947-70E740481C1C}">
+                          <a14:useLocalDpi xmlns:a14="http://schemas.microsoft.com/office/drawing/2010/main" val="0"/>
+                        </a:ext>
+                      </a:extLst>
+                    </a:blip>
+                    <a:srcRect l="21883" t="12627" r="22758" b="13749"/>
+                    <a:stretch/>
+                  </pic:blipFill>
+                  <pic:spPr bwMode="auto">
+                    <a:xfrm>
+                      <a:off x="0" y="0"/>
+                      <a:ext cx="6011650" cy="4496435"/>
+                    </a:xfrm>
+                    <a:prstGeom prst="rect">
+                      <a:avLst/>
+                    </a:prstGeom>
+                    <a:noFill/>
+                    <a:ln>
+                      <a:noFill/>
+                    </a:ln>
+                    <a:extLst>
+                      <a:ext uri="{53640926-AAD7-44D8-BBD7-CCE9431645EC}">
+                        <a14:shadowObscured xmlns:a14="http://schemas.microsoft.com/office/drawing/2010/main"/>
+                      </a:ext>
+                    </a:extLst>
+                  </pic:spPr>
+                </pic:pic>
+              </a:graphicData>
+            </a:graphic>
+            <wp14:sizeRelH relativeFrom="page">
+              <wp14:pctWidth>0</wp14:pctWidth>
+            </wp14:sizeRelH>
+            <wp14:sizeRelV relativeFrom="page">
+              <wp14:pctHeight>0</wp14:pctHeight>
+            </wp14:sizeRelV>
+          </wp:anchor>
+        </w:drawing>
+      </w:r>
+      <w:r>
+        <w:rPr>
+          <w:rFonts w:ascii="Grandview" w:eastAsia="HGPGothicE" w:hAnsi="Grandview" w:cs="Arial"/>
         </w:rPr>
         <w:br/>
       </w:r>
@@ -1916,14 +3529,111 @@
         <w:spacing w:line="240" w:lineRule="auto"/>
         <w:rPr>
           <w:rFonts w:ascii="Grandview" w:eastAsia="HGPGothicE" w:hAnsi="Grandview" w:cs="Arial"/>
+        </w:rPr>
+      </w:pPr>
+    </w:p>
+    <w:p>
+      <w:pPr>
+        <w:spacing w:line="240" w:lineRule="auto"/>
+        <w:rPr>
+          <w:rFonts w:ascii="Grandview" w:eastAsia="HGPGothicE" w:hAnsi="Grandview" w:cs="Arial"/>
+        </w:rPr>
+      </w:pPr>
+    </w:p>
+    <w:p>
+      <w:pPr>
+        <w:spacing w:line="240" w:lineRule="auto"/>
+        <w:rPr>
+          <w:rFonts w:ascii="Grandview" w:eastAsia="HGPGothicE" w:hAnsi="Grandview" w:cs="Arial"/>
+        </w:rPr>
+      </w:pPr>
+      <w:r>
+        <w:rPr>
+          <w:rFonts w:ascii="Grandview" w:eastAsia="HGPGothicE" w:hAnsi="Grandview" w:cs="Arial"/>
+          <w:noProof/>
+        </w:rPr>
+        <w:lastRenderedPageBreak/>
+        <w:drawing>
+          <wp:anchor distT="0" distB="0" distL="114300" distR="114300" simplePos="0" relativeHeight="251669504" behindDoc="0" locked="0" layoutInCell="1" allowOverlap="1" wp14:anchorId="69B82384" wp14:editId="1879DC68">
+            <wp:simplePos x="0" y="0"/>
+            <wp:positionH relativeFrom="column">
+              <wp:posOffset>0</wp:posOffset>
+            </wp:positionH>
+            <wp:positionV relativeFrom="paragraph">
+              <wp:posOffset>265430</wp:posOffset>
+            </wp:positionV>
+            <wp:extent cx="5911215" cy="8538845"/>
+            <wp:effectExtent l="0" t="0" r="0" b="0"/>
+            <wp:wrapTopAndBottom/>
+            <wp:docPr id="8" name="Picture 8"/>
+            <wp:cNvGraphicFramePr>
+              <a:graphicFrameLocks xmlns:a="http://schemas.openxmlformats.org/drawingml/2006/main" noChangeAspect="1"/>
+            </wp:cNvGraphicFramePr>
+            <a:graphic xmlns:a="http://schemas.openxmlformats.org/drawingml/2006/main">
+              <a:graphicData uri="http://schemas.openxmlformats.org/drawingml/2006/picture">
+                <pic:pic xmlns:pic="http://schemas.openxmlformats.org/drawingml/2006/picture">
+                  <pic:nvPicPr>
+                    <pic:cNvPr id="0" name="Picture 1"/>
+                    <pic:cNvPicPr>
+                      <a:picLocks noChangeAspect="1" noChangeArrowheads="1"/>
+                    </pic:cNvPicPr>
+                  </pic:nvPicPr>
+                  <pic:blipFill rotWithShape="1">
+                    <a:blip r:embed="rId19" cstate="print">
+                      <a:extLst>
+                        <a:ext uri="{28A0092B-C50C-407E-A947-70E740481C1C}">
+                          <a14:useLocalDpi xmlns:a14="http://schemas.microsoft.com/office/drawing/2010/main" val="0"/>
+                        </a:ext>
+                      </a:extLst>
+                    </a:blip>
+                    <a:srcRect l="33228" t="3916" r="33274" b="3455"/>
+                    <a:stretch/>
+                  </pic:blipFill>
+                  <pic:spPr bwMode="auto">
+                    <a:xfrm>
+                      <a:off x="0" y="0"/>
+                      <a:ext cx="5911215" cy="8538845"/>
+                    </a:xfrm>
+                    <a:prstGeom prst="rect">
+                      <a:avLst/>
+                    </a:prstGeom>
+                    <a:noFill/>
+                    <a:ln>
+                      <a:noFill/>
+                    </a:ln>
+                    <a:extLst>
+                      <a:ext uri="{53640926-AAD7-44D8-BBD7-CCE9431645EC}">
+                        <a14:shadowObscured xmlns:a14="http://schemas.microsoft.com/office/drawing/2010/main"/>
+                      </a:ext>
+                    </a:extLst>
+                  </pic:spPr>
+                </pic:pic>
+              </a:graphicData>
+            </a:graphic>
+            <wp14:sizeRelH relativeFrom="page">
+              <wp14:pctWidth>0</wp14:pctWidth>
+            </wp14:sizeRelH>
+            <wp14:sizeRelV relativeFrom="page">
+              <wp14:pctHeight>0</wp14:pctHeight>
+            </wp14:sizeRelV>
+          </wp:anchor>
+        </w:drawing>
+      </w:r>
+      <w:r>
+        <w:rPr>
+          <w:rFonts w:ascii="Grandview" w:eastAsia="HGPGothicE" w:hAnsi="Grandview" w:cs="Arial"/>
           <w:b/>
           <w:bCs/>
           <w:sz w:val="28"/>
           <w:szCs w:val="28"/>
           <w:u w:val="single"/>
         </w:rPr>
-      </w:pPr>
-      <w:r>
+        <w:t>System Flowchart</w:t>
+      </w:r>
+    </w:p>
+    <w:p>
+      <w:pPr>
+        <w:spacing w:line="240" w:lineRule="auto"/>
         <w:rPr>
           <w:rFonts w:ascii="Grandview" w:eastAsia="HGPGothicE" w:hAnsi="Grandview" w:cs="Arial"/>
           <w:b/>
@@ -1932,20 +3642,8 @@
           <w:szCs w:val="28"/>
           <w:u w:val="single"/>
         </w:rPr>
-        <w:t>Asset Requirements</w:t>
-      </w:r>
-    </w:p>
-    <w:p>
-      <w:pPr>
-        <w:spacing w:line="240" w:lineRule="auto"/>
-        <w:rPr>
-          <w:rFonts w:ascii="Grandview" w:eastAsia="HGPGothicE" w:hAnsi="Grandview" w:cs="Arial"/>
-        </w:rPr>
-      </w:pPr>
-    </w:p>
-    <w:p>
-      <w:pPr>
-        <w:spacing w:line="240" w:lineRule="auto"/>
+      </w:pPr>
+      <w:r>
         <w:rPr>
           <w:rFonts w:ascii="Grandview" w:eastAsia="HGPGothicE" w:hAnsi="Grandview" w:cs="Arial"/>
           <w:b/>
@@ -1954,17 +3652,8 @@
           <w:szCs w:val="28"/>
           <w:u w:val="single"/>
         </w:rPr>
-      </w:pPr>
-      <w:r>
-        <w:rPr>
-          <w:rFonts w:ascii="Grandview" w:eastAsia="HGPGothicE" w:hAnsi="Grandview" w:cs="Arial"/>
-          <w:b/>
-          <w:bCs/>
-          <w:sz w:val="28"/>
-          <w:szCs w:val="28"/>
-          <w:u w:val="single"/>
-        </w:rPr>
-        <w:t>Data Sources</w:t>
+        <w:lastRenderedPageBreak/>
+        <w:t>Next One</w:t>
       </w:r>
     </w:p>
     <w:p>
@@ -2029,12 +3718,155 @@
         <w:tab/>
       </w:r>
     </w:p>
+    <w:p>
+      <w:pPr>
+        <w:spacing w:line="240" w:lineRule="auto"/>
+        <w:rPr>
+          <w:rFonts w:ascii="Grandview" w:eastAsia="HGPGothicE" w:hAnsi="Grandview" w:cs="Arial"/>
+        </w:rPr>
+      </w:pPr>
+    </w:p>
+    <w:p>
+      <w:pPr>
+        <w:spacing w:line="240" w:lineRule="auto"/>
+        <w:rPr>
+          <w:rFonts w:ascii="Grandview" w:eastAsia="HGPGothicE" w:hAnsi="Grandview" w:cs="Arial"/>
+        </w:rPr>
+      </w:pPr>
+    </w:p>
+    <w:p>
+      <w:pPr>
+        <w:spacing w:line="240" w:lineRule="auto"/>
+        <w:rPr>
+          <w:rFonts w:ascii="Grandview" w:eastAsia="HGPGothicE" w:hAnsi="Grandview" w:cs="Arial"/>
+        </w:rPr>
+      </w:pPr>
+    </w:p>
+    <w:p>
+      <w:pPr>
+        <w:rPr>
+          <w:rFonts w:ascii="Grandview" w:eastAsia="HGPGothicE" w:hAnsi="Grandview" w:cs="Arial"/>
+        </w:rPr>
+      </w:pPr>
+      <w:r>
+        <w:rPr>
+          <w:rFonts w:ascii="Grandview" w:eastAsia="HGPGothicE" w:hAnsi="Grandview" w:cs="Arial"/>
+        </w:rPr>
+        <w:br w:type="page"/>
+      </w:r>
+    </w:p>
+    <w:p>
+      <w:pPr>
+        <w:spacing w:line="240" w:lineRule="auto"/>
+        <w:rPr>
+          <w:rFonts w:ascii="Grandview" w:eastAsia="HGPGothicE" w:hAnsi="Grandview" w:cs="Arial"/>
+        </w:rPr>
+      </w:pPr>
+    </w:p>
+    <w:p>
+      <w:pPr>
+        <w:spacing w:line="240" w:lineRule="auto"/>
+        <w:rPr>
+          <w:rFonts w:ascii="Grandview" w:eastAsia="HGPGothicE" w:hAnsi="Grandview" w:cs="Arial"/>
+        </w:rPr>
+      </w:pPr>
+    </w:p>
+    <w:p>
+      <w:pPr>
+        <w:spacing w:line="240" w:lineRule="auto"/>
+        <w:rPr>
+          <w:rFonts w:ascii="Grandview" w:eastAsia="HGPGothicE" w:hAnsi="Grandview" w:cs="Arial"/>
+        </w:rPr>
+      </w:pPr>
+    </w:p>
+    <w:p>
+      <w:pPr>
+        <w:spacing w:line="240" w:lineRule="auto"/>
+        <w:rPr>
+          <w:rFonts w:ascii="Grandview" w:eastAsia="HGPGothicE" w:hAnsi="Grandview" w:cs="Arial"/>
+        </w:rPr>
+      </w:pPr>
+    </w:p>
+    <w:p>
+      <w:pPr>
+        <w:spacing w:line="240" w:lineRule="auto"/>
+        <w:rPr>
+          <w:rFonts w:ascii="Grandview" w:eastAsia="HGPGothicE" w:hAnsi="Grandview" w:cs="Arial"/>
+        </w:rPr>
+      </w:pPr>
+    </w:p>
+    <w:p>
+      <w:pPr>
+        <w:spacing w:line="240" w:lineRule="auto"/>
+        <w:rPr>
+          <w:rFonts w:ascii="Grandview" w:eastAsia="HGPGothicE" w:hAnsi="Grandview" w:cs="Arial"/>
+        </w:rPr>
+      </w:pPr>
+    </w:p>
+    <w:p>
+      <w:pPr>
+        <w:spacing w:line="240" w:lineRule="auto"/>
+        <w:rPr>
+          <w:rFonts w:ascii="Grandview" w:eastAsia="HGPGothicE" w:hAnsi="Grandview" w:cs="Arial"/>
+        </w:rPr>
+      </w:pPr>
+    </w:p>
+    <w:p>
+      <w:pPr>
+        <w:spacing w:line="240" w:lineRule="auto"/>
+        <w:rPr>
+          <w:rFonts w:ascii="Grandview" w:eastAsia="HGPGothicE" w:hAnsi="Grandview" w:cs="Arial"/>
+        </w:rPr>
+      </w:pPr>
+    </w:p>
+    <w:p>
+      <w:pPr>
+        <w:spacing w:line="240" w:lineRule="auto"/>
+        <w:rPr>
+          <w:rFonts w:ascii="Grandview" w:eastAsia="HGPGothicE" w:hAnsi="Grandview" w:cs="Arial"/>
+        </w:rPr>
+      </w:pPr>
+    </w:p>
+    <w:p>
+      <w:pPr>
+        <w:spacing w:line="240" w:lineRule="auto"/>
+        <w:rPr>
+          <w:rFonts w:ascii="Grandview" w:eastAsia="HGPGothicE" w:hAnsi="Grandview" w:cs="Arial"/>
+        </w:rPr>
+      </w:pPr>
+    </w:p>
+    <w:p>
+      <w:pPr>
+        <w:spacing w:line="240" w:lineRule="auto"/>
+        <w:rPr>
+          <w:rFonts w:ascii="Grandview" w:eastAsia="HGPGothicE" w:hAnsi="Grandview" w:cs="Arial"/>
+        </w:rPr>
+      </w:pPr>
+    </w:p>
+    <w:p>
+      <w:pPr>
+        <w:spacing w:line="240" w:lineRule="auto"/>
+        <w:rPr>
+          <w:rFonts w:ascii="Grandview" w:eastAsia="HGPGothicE" w:hAnsi="Grandview" w:cs="Arial"/>
+        </w:rPr>
+      </w:pPr>
+    </w:p>
+    <w:p>
+      <w:pPr>
+        <w:spacing w:line="240" w:lineRule="auto"/>
+        <w:rPr>
+          <w:rFonts w:ascii="Grandview" w:eastAsia="HGPGothicE" w:hAnsi="Grandview" w:cs="Arial"/>
+        </w:rPr>
+      </w:pPr>
+    </w:p>
     <w:sectPr>
-      <w:headerReference w:type="default" r:id="rId7"/>
-      <w:footerReference w:type="default" r:id="rId8"/>
+      <w:headerReference w:type="default" r:id="rId20"/>
+      <w:footerReference w:type="default" r:id="rId21"/>
       <w:pgSz w:w="11906" w:h="16838"/>
       <w:pgMar w:top="1440" w:right="1440" w:bottom="1440" w:left="1440" w:header="708" w:footer="708" w:gutter="0"/>
+      <w:pgNumType w:start="0"/>
       <w:cols w:space="708"/>
+      <w:titlePg/>
       <w:docGrid w:linePitch="360"/>
     </w:sectPr>
   </w:body>
@@ -2285,15 +4117,15 @@
         </mc:Choice>
         <mc:Fallback>
           <w:pict>
-            <v:group w14:anchorId="2CCA5DFB" id="Group 155" o:spid="_x0000_s1031" style="position:absolute;margin-left:0;margin-top:0;width:468pt;height:21.6pt;z-index:251661312;mso-position-horizontal:left;mso-position-horizontal-relative:page;mso-position-vertical:center;mso-position-vertical-relative:bottom-margin-area" coordsize="59436,2743" o:gfxdata="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">
-              <v:rect id="Rectangle 156" o:spid="_x0000_s1032" style="position:absolute;width:59436;height:2743;visibility:visible;mso-wrap-style:square;v-text-anchor:middle" o:gfxdata="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" fillcolor="white [3212]" stroked="f" strokeweight="1pt">
+            <v:group w14:anchorId="2CCA5DFB" id="Group 155" o:spid="_x0000_s1034" style="position:absolute;margin-left:0;margin-top:0;width:468pt;height:21.6pt;z-index:251661312;mso-position-horizontal:left;mso-position-horizontal-relative:page;mso-position-vertical:center;mso-position-vertical-relative:bottom-margin-area" coordsize="59436,2743" o:gfxdata="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">
+              <v:rect id="Rectangle 156" o:spid="_x0000_s1035" style="position:absolute;width:59436;height:2743;visibility:visible;mso-wrap-style:square;v-text-anchor:middle" o:gfxdata="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" fillcolor="white [3212]" stroked="f" strokeweight="1pt">
                 <v:fill opacity="0"/>
               </v:rect>
               <v:shapetype id="_x0000_t202" coordsize="21600,21600" o:spt="202" path="m,l,21600r21600,l21600,xe">
                 <v:stroke joinstyle="miter"/>
                 <v:path gradientshapeok="t" o:connecttype="rect"/>
               </v:shapetype>
-              <v:shape id="Text Box 157" o:spid="_x0000_s1033" type="#_x0000_t202" style="position:absolute;left:2286;width:53530;height:2501;visibility:visible;mso-wrap-style:square;v-text-anchor:top" o:gfxdata="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" filled="f" stroked="f" strokeweight=".5pt">
+              <v:shape id="Text Box 157" o:spid="_x0000_s1036" type="#_x0000_t202" style="position:absolute;left:2286;width:53530;height:2501;visibility:visible;mso-wrap-style:square;v-text-anchor:top" o:gfxdata="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" filled="f" stroked="f" strokeweight=".5pt">
                 <v:textbox style="mso-fit-shape-to-text:t" inset="0,,0">
                   <w:txbxContent>
                     <w:p>
@@ -2747,12 +4579,12 @@
         </mc:Choice>
         <mc:Fallback>
           <w:pict>
-            <v:group w14:anchorId="33966779" id="Group 158" o:spid="_x0000_s1026" style="position:absolute;margin-left:-9.35pt;margin-top:0;width:142.9pt;height:100.3pt;z-index:251659264;mso-position-horizontal-relative:page;mso-position-vertical-relative:page;mso-width-relative:margin;mso-height-relative:margin" coordorigin="-1142,-2493" coordsize="18150,12735" o:gfxdata="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">
-              <v:group id="Group 159" o:spid="_x0000_s1027" style="position:absolute;left:-1142;top:-2493;width:18149;height:12734" coordorigin="-1142,-2493" coordsize="18150,12735" o:gfxdata="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">
-                <v:rect id="Rectangle 160" o:spid="_x0000_s1028" style="position:absolute;width:17007;height:10241;visibility:visible;mso-wrap-style:square;v-text-anchor:middle" o:gfxdata="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" fillcolor="white [3212]" stroked="f" strokeweight="1pt">
+            <v:group w14:anchorId="33966779" id="Group 158" o:spid="_x0000_s1029" style="position:absolute;margin-left:-9.35pt;margin-top:0;width:142.9pt;height:100.3pt;z-index:251659264;mso-position-horizontal-relative:page;mso-position-vertical-relative:page;mso-width-relative:margin;mso-height-relative:margin" coordorigin="-1142,-2493" coordsize="18150,12735" o:gfxdata="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">
+              <v:group id="Group 159" o:spid="_x0000_s1030" style="position:absolute;left:-1142;top:-2493;width:18149;height:12734" coordorigin="-1142,-2493" coordsize="18150,12735" o:gfxdata="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">
+                <v:rect id="Rectangle 160" o:spid="_x0000_s1031" style="position:absolute;width:17007;height:10241;visibility:visible;mso-wrap-style:square;v-text-anchor:middle" o:gfxdata="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" fillcolor="white [3212]" stroked="f" strokeweight="1pt">
                   <v:fill opacity="0"/>
                 </v:rect>
-                <v:shape id="Rectangle 1" o:spid="_x0000_s1029" style="position:absolute;left:-1142;top:-2493;width:14629;height:10149;visibility:visible;mso-wrap-style:square;v-text-anchor:middle" coordsize="1462822,1014481" o:gfxdata="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" path="m,l1462822,,910372,376306,,1014481,,xe" fillcolor="black [3200]" stroked="f">
+                <v:shape id="Rectangle 1" o:spid="_x0000_s1032" style="position:absolute;left:-1142;top:-2493;width:14629;height:10149;visibility:visible;mso-wrap-style:square;v-text-anchor:middle" coordsize="1462822,1014481" o:gfxdata="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" path="m,l1462822,,910372,376306,,1014481,,xe" fillcolor="black [3200]" stroked="f">
                   <v:path arrowok="t" o:connecttype="custom" o:connectlocs="0,0;1463040,0;910508,376493;0,1014984;0,0" o:connectangles="0,0,0,0,0"/>
                 </v:shape>
               </v:group>
@@ -2760,7 +4592,7 @@
                 <v:stroke joinstyle="miter"/>
                 <v:path gradientshapeok="t" o:connecttype="rect"/>
               </v:shapetype>
-              <v:shape id="Text Box 163" o:spid="_x0000_s1030" type="#_x0000_t202" style="position:absolute;left:133;top:-1350;width:5626;height:5713;flip:x;visibility:visible;mso-wrap-style:square;v-text-anchor:middle" o:gfxdata="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" filled="f" stroked="f" strokeweight=".5pt">
+              <v:shape id="Text Box 163" o:spid="_x0000_s1033" type="#_x0000_t202" style="position:absolute;left:133;top:-1350;width:5626;height:5713;flip:x;visibility:visible;mso-wrap-style:square;v-text-anchor:middle" o:gfxdata="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" filled="f" stroked="f" strokeweight=".5pt">
                 <v:textbox inset=",7.2pt,,7.2pt">
                   <w:txbxContent>
                     <w:p>
@@ -3668,6 +5500,27 @@
     <w:name w:val="Normal"/>
     <w:qFormat/>
   </w:style>
+  <w:style w:type="paragraph" w:styleId="Heading1">
+    <w:name w:val="heading 1"/>
+    <w:basedOn w:val="Normal"/>
+    <w:next w:val="Normal"/>
+    <w:link w:val="Heading1Char"/>
+    <w:uiPriority w:val="9"/>
+    <w:qFormat/>
+    <w:rsid w:val="00A119F6"/>
+    <w:pPr>
+      <w:keepNext/>
+      <w:keepLines/>
+      <w:spacing w:before="240" w:after="0"/>
+      <w:outlineLvl w:val="0"/>
+    </w:pPr>
+    <w:rPr>
+      <w:rFonts w:asciiTheme="majorHAnsi" w:eastAsiaTheme="majorEastAsia" w:hAnsiTheme="majorHAnsi" w:cstheme="majorBidi"/>
+      <w:color w:val="2F5496" w:themeColor="accent1" w:themeShade="BF"/>
+      <w:sz w:val="32"/>
+      <w:szCs w:val="32"/>
+    </w:rPr>
+  </w:style>
   <w:style w:type="character" w:default="1" w:styleId="DefaultParagraphFont">
     <w:name w:val="Default Paragraph Font"/>
     <w:uiPriority w:val="1"/>
@@ -3768,6 +5621,273 @@
         <w:insideV w:val="single" w:sz="4" w:space="0" w:color="auto"/>
       </w:tblBorders>
     </w:tblPr>
+  </w:style>
+  <w:style w:type="character" w:customStyle="1" w:styleId="Heading1Char">
+    <w:name w:val="Heading 1 Char"/>
+    <w:basedOn w:val="DefaultParagraphFont"/>
+    <w:link w:val="Heading1"/>
+    <w:uiPriority w:val="9"/>
+    <w:rsid w:val="00A119F6"/>
+    <w:rPr>
+      <w:rFonts w:asciiTheme="majorHAnsi" w:eastAsiaTheme="majorEastAsia" w:hAnsiTheme="majorHAnsi" w:cstheme="majorBidi"/>
+      <w:color w:val="2F5496" w:themeColor="accent1" w:themeShade="BF"/>
+      <w:sz w:val="32"/>
+      <w:szCs w:val="32"/>
+    </w:rPr>
+  </w:style>
+  <w:style w:type="paragraph" w:styleId="TOCHeading">
+    <w:name w:val="TOC Heading"/>
+    <w:basedOn w:val="Heading1"/>
+    <w:next w:val="Normal"/>
+    <w:uiPriority w:val="39"/>
+    <w:unhideWhenUsed/>
+    <w:qFormat/>
+    <w:rsid w:val="00A119F6"/>
+    <w:pPr>
+      <w:spacing w:before="480" w:line="276" w:lineRule="auto"/>
+      <w:outlineLvl w:val="9"/>
+    </w:pPr>
+    <w:rPr>
+      <w:b/>
+      <w:bCs/>
+      <w:sz w:val="28"/>
+      <w:szCs w:val="28"/>
+      <w:lang w:val="en-US"/>
+    </w:rPr>
+  </w:style>
+  <w:style w:type="paragraph" w:styleId="TOC1">
+    <w:name w:val="toc 1"/>
+    <w:basedOn w:val="Normal"/>
+    <w:next w:val="Normal"/>
+    <w:autoRedefine/>
+    <w:uiPriority w:val="39"/>
+    <w:semiHidden/>
+    <w:unhideWhenUsed/>
+    <w:rsid w:val="00A119F6"/>
+    <w:pPr>
+      <w:spacing w:before="120" w:after="0"/>
+    </w:pPr>
+    <w:rPr>
+      <w:rFonts w:cstheme="minorHAnsi"/>
+      <w:b/>
+      <w:bCs/>
+      <w:i/>
+      <w:iCs/>
+      <w:sz w:val="24"/>
+      <w:szCs w:val="24"/>
+    </w:rPr>
+  </w:style>
+  <w:style w:type="paragraph" w:styleId="TOC2">
+    <w:name w:val="toc 2"/>
+    <w:basedOn w:val="Normal"/>
+    <w:next w:val="Normal"/>
+    <w:autoRedefine/>
+    <w:uiPriority w:val="39"/>
+    <w:semiHidden/>
+    <w:unhideWhenUsed/>
+    <w:rsid w:val="00A119F6"/>
+    <w:pPr>
+      <w:spacing w:before="120" w:after="0"/>
+      <w:ind w:left="220"/>
+    </w:pPr>
+    <w:rPr>
+      <w:rFonts w:cstheme="minorHAnsi"/>
+      <w:b/>
+      <w:bCs/>
+    </w:rPr>
+  </w:style>
+  <w:style w:type="paragraph" w:styleId="TOC3">
+    <w:name w:val="toc 3"/>
+    <w:basedOn w:val="Normal"/>
+    <w:next w:val="Normal"/>
+    <w:autoRedefine/>
+    <w:uiPriority w:val="39"/>
+    <w:semiHidden/>
+    <w:unhideWhenUsed/>
+    <w:rsid w:val="00A119F6"/>
+    <w:pPr>
+      <w:spacing w:after="0"/>
+      <w:ind w:left="440"/>
+    </w:pPr>
+    <w:rPr>
+      <w:rFonts w:cstheme="minorHAnsi"/>
+      <w:sz w:val="20"/>
+      <w:szCs w:val="20"/>
+    </w:rPr>
+  </w:style>
+  <w:style w:type="paragraph" w:styleId="TOC4">
+    <w:name w:val="toc 4"/>
+    <w:basedOn w:val="Normal"/>
+    <w:next w:val="Normal"/>
+    <w:autoRedefine/>
+    <w:uiPriority w:val="39"/>
+    <w:semiHidden/>
+    <w:unhideWhenUsed/>
+    <w:rsid w:val="00A119F6"/>
+    <w:pPr>
+      <w:spacing w:after="0"/>
+      <w:ind w:left="660"/>
+    </w:pPr>
+    <w:rPr>
+      <w:rFonts w:cstheme="minorHAnsi"/>
+      <w:sz w:val="20"/>
+      <w:szCs w:val="20"/>
+    </w:rPr>
+  </w:style>
+  <w:style w:type="paragraph" w:styleId="TOC5">
+    <w:name w:val="toc 5"/>
+    <w:basedOn w:val="Normal"/>
+    <w:next w:val="Normal"/>
+    <w:autoRedefine/>
+    <w:uiPriority w:val="39"/>
+    <w:semiHidden/>
+    <w:unhideWhenUsed/>
+    <w:rsid w:val="00A119F6"/>
+    <w:pPr>
+      <w:spacing w:after="0"/>
+      <w:ind w:left="880"/>
+    </w:pPr>
+    <w:rPr>
+      <w:rFonts w:cstheme="minorHAnsi"/>
+      <w:sz w:val="20"/>
+      <w:szCs w:val="20"/>
+    </w:rPr>
+  </w:style>
+  <w:style w:type="paragraph" w:styleId="TOC6">
+    <w:name w:val="toc 6"/>
+    <w:basedOn w:val="Normal"/>
+    <w:next w:val="Normal"/>
+    <w:autoRedefine/>
+    <w:uiPriority w:val="39"/>
+    <w:semiHidden/>
+    <w:unhideWhenUsed/>
+    <w:rsid w:val="00A119F6"/>
+    <w:pPr>
+      <w:spacing w:after="0"/>
+      <w:ind w:left="1100"/>
+    </w:pPr>
+    <w:rPr>
+      <w:rFonts w:cstheme="minorHAnsi"/>
+      <w:sz w:val="20"/>
+      <w:szCs w:val="20"/>
+    </w:rPr>
+  </w:style>
+  <w:style w:type="paragraph" w:styleId="TOC7">
+    <w:name w:val="toc 7"/>
+    <w:basedOn w:val="Normal"/>
+    <w:next w:val="Normal"/>
+    <w:autoRedefine/>
+    <w:uiPriority w:val="39"/>
+    <w:semiHidden/>
+    <w:unhideWhenUsed/>
+    <w:rsid w:val="00A119F6"/>
+    <w:pPr>
+      <w:spacing w:after="0"/>
+      <w:ind w:left="1320"/>
+    </w:pPr>
+    <w:rPr>
+      <w:rFonts w:cstheme="minorHAnsi"/>
+      <w:sz w:val="20"/>
+      <w:szCs w:val="20"/>
+    </w:rPr>
+  </w:style>
+  <w:style w:type="paragraph" w:styleId="TOC8">
+    <w:name w:val="toc 8"/>
+    <w:basedOn w:val="Normal"/>
+    <w:next w:val="Normal"/>
+    <w:autoRedefine/>
+    <w:uiPriority w:val="39"/>
+    <w:semiHidden/>
+    <w:unhideWhenUsed/>
+    <w:rsid w:val="00A119F6"/>
+    <w:pPr>
+      <w:spacing w:after="0"/>
+      <w:ind w:left="1540"/>
+    </w:pPr>
+    <w:rPr>
+      <w:rFonts w:cstheme="minorHAnsi"/>
+      <w:sz w:val="20"/>
+      <w:szCs w:val="20"/>
+    </w:rPr>
+  </w:style>
+  <w:style w:type="paragraph" w:styleId="TOC9">
+    <w:name w:val="toc 9"/>
+    <w:basedOn w:val="Normal"/>
+    <w:next w:val="Normal"/>
+    <w:autoRedefine/>
+    <w:uiPriority w:val="39"/>
+    <w:semiHidden/>
+    <w:unhideWhenUsed/>
+    <w:rsid w:val="00A119F6"/>
+    <w:pPr>
+      <w:spacing w:after="0"/>
+      <w:ind w:left="1760"/>
+    </w:pPr>
+    <w:rPr>
+      <w:rFonts w:cstheme="minorHAnsi"/>
+      <w:sz w:val="20"/>
+      <w:szCs w:val="20"/>
+    </w:rPr>
+  </w:style>
+  <w:style w:type="paragraph" w:customStyle="1" w:styleId="Style1">
+    <w:name w:val="Style1"/>
+    <w:basedOn w:val="Normal"/>
+    <w:qFormat/>
+    <w:rsid w:val="00594F34"/>
+    <w:pPr>
+      <w:spacing w:line="240" w:lineRule="auto"/>
+      <w:jc w:val="center"/>
+    </w:pPr>
+    <w:rPr>
+      <w:rFonts w:ascii="Grandview" w:eastAsia="HGPGothicE" w:hAnsi="Grandview" w:cs="Arial"/>
+      <w:b/>
+      <w:bCs/>
+      <w:sz w:val="40"/>
+      <w:szCs w:val="40"/>
+      <w:u w:val="single"/>
+    </w:rPr>
+  </w:style>
+  <w:style w:type="paragraph" w:customStyle="1" w:styleId="Style2">
+    <w:name w:val="Style2"/>
+    <w:basedOn w:val="Normal"/>
+    <w:qFormat/>
+    <w:rsid w:val="00594F34"/>
+    <w:pPr>
+      <w:spacing w:line="240" w:lineRule="auto"/>
+    </w:pPr>
+    <w:rPr>
+      <w:rFonts w:ascii="Grandview" w:eastAsia="HGPGothicE" w:hAnsi="Grandview" w:cs="Arial"/>
+      <w:b/>
+      <w:bCs/>
+      <w:sz w:val="40"/>
+      <w:szCs w:val="40"/>
+      <w:u w:val="single"/>
+    </w:rPr>
+  </w:style>
+  <w:style w:type="paragraph" w:styleId="NoSpacing">
+    <w:name w:val="No Spacing"/>
+    <w:link w:val="NoSpacingChar"/>
+    <w:uiPriority w:val="1"/>
+    <w:qFormat/>
+    <w:rsid w:val="00594F34"/>
+    <w:pPr>
+      <w:spacing w:after="0" w:line="240" w:lineRule="auto"/>
+    </w:pPr>
+    <w:rPr>
+      <w:rFonts w:eastAsiaTheme="minorEastAsia"/>
+      <w:lang w:val="en-US" w:eastAsia="zh-CN"/>
+    </w:rPr>
+  </w:style>
+  <w:style w:type="character" w:customStyle="1" w:styleId="NoSpacingChar">
+    <w:name w:val="No Spacing Char"/>
+    <w:basedOn w:val="DefaultParagraphFont"/>
+    <w:link w:val="NoSpacing"/>
+    <w:uiPriority w:val="1"/>
+    <w:rsid w:val="00594F34"/>
+    <w:rPr>
+      <w:rFonts w:eastAsiaTheme="minorEastAsia"/>
+      <w:lang w:val="en-US" w:eastAsia="zh-CN"/>
+    </w:rPr>
   </w:style>
 </w:styles>
 </file>
@@ -4065,4 +6185,35 @@
     </a:ext>
   </a:extLst>
 </a:theme>
+</file>
+
+<file path=customXml/item1.xml><?xml version="1.0" encoding="utf-8"?>
+<CoverPageProperties xmlns="http://schemas.microsoft.com/office/2006/coverPageProps">
+  <PublishDate>2023-03-17T00:00:00</PublishDate>
+  <Abstract/>
+  <CompanyAddress/>
+  <CompanyPhone/>
+  <CompanyFax/>
+  <CompanyEmail/>
+</CoverPageProperties>
+</file>
+
+<file path=customXml/item2.xml><?xml version="1.0" encoding="utf-8"?>
+<b:Sources xmlns:b="http://schemas.openxmlformats.org/officeDocument/2006/bibliography" xmlns="http://schemas.openxmlformats.org/officeDocument/2006/bibliography" SelectedStyle="/APASixthEditionOfficeOnline.xsl" StyleName="APA" Version="6"/>
+</file>
+
+<file path=customXml/itemProps1.xml><?xml version="1.0" encoding="utf-8"?>
+<ds:datastoreItem xmlns:ds="http://schemas.openxmlformats.org/officeDocument/2006/customXml" ds:itemID="{55AF091B-3C7A-41E3-B477-F2FDAA23CFDA}">
+  <ds:schemaRefs>
+    <ds:schemaRef ds:uri="http://schemas.microsoft.com/office/2006/coverPageProps"/>
+  </ds:schemaRefs>
+</ds:datastoreItem>
+</file>
+
+<file path=customXml/itemProps2.xml><?xml version="1.0" encoding="utf-8"?>
+<ds:datastoreItem xmlns:ds="http://schemas.openxmlformats.org/officeDocument/2006/customXml" ds:itemID="{DC1865D0-6083-DC48-97EC-3FBA19FA3F0B}">
+  <ds:schemaRefs>
+    <ds:schemaRef ds:uri="http://schemas.openxmlformats.org/officeDocument/2006/bibliography"/>
+  </ds:schemaRefs>
+</ds:datastoreItem>
 </file>
</xml_diff>